<commit_message>
actively getting feedback from my boss - implementing it. great job!
</commit_message>
<xml_diff>
--- a/Dissertation Proposal/Restructure process/Dissertation Proposal Section Drafts/Combined final draft elements/Study 3 Draft VAS.docx
+++ b/Dissertation Proposal/Restructure process/Dissertation Proposal Section Drafts/Combined final draft elements/Study 3 Draft VAS.docx
@@ -6760,7 +6760,7 @@
       <w:tr>
         <w:trPr>
           <w:trHeight w:val="458"/>
-          <w:ins w:id="324" w:author="Duan, Sean (MU-Student)" w:date="2025-03-27T10:28:00Z" w16du:dateUtc="2025-03-27T15:28:00Z"/>
+          <w:ins w:id="324" w:author="Duan, Sean (MU-Student)" w:date="2025-03-27T10:28:00Z"/>
           <w:trPrChange w:id="325" w:author="Duan, Sean (MU-Student)" w:date="2025-03-27T10:59:00Z" w16du:dateUtc="2025-03-27T15:59:00Z">
             <w:trPr>
               <w:gridAfter w:val="0"/>
@@ -6839,7 +6839,7 @@
         </w:tblPrEx>
         <w:trPr>
           <w:trHeight w:val="298"/>
-          <w:ins w:id="333" w:author="Duan, Sean (MU-Student)" w:date="2025-03-27T10:22:00Z" w16du:dateUtc="2025-03-27T15:22:00Z"/>
+          <w:ins w:id="333" w:author="Duan, Sean (MU-Student)" w:date="2025-03-27T10:22:00Z"/>
           <w:trPrChange w:id="334" w:author="Duan, Sean (MU-Student)" w:date="2025-03-27T10:59:00Z" w16du:dateUtc="2025-03-27T15:59:00Z">
             <w:trPr>
               <w:gridAfter w:val="0"/>
@@ -7677,7 +7677,7 @@
       <w:tr>
         <w:trPr>
           <w:trHeight w:val="458"/>
-          <w:ins w:id="403" w:author="Duan, Sean (MU-Student)" w:date="2025-03-27T11:01:00Z" w16du:dateUtc="2025-03-27T16:01:00Z"/>
+          <w:ins w:id="403" w:author="Duan, Sean (MU-Student)" w:date="2025-03-27T11:01:00Z"/>
         </w:trPr>
         <w:tc>
           <w:tcPr>
@@ -7749,7 +7749,7 @@
       <w:tr>
         <w:trPr>
           <w:trHeight w:val="298"/>
-          <w:ins w:id="409" w:author="Duan, Sean (MU-Student)" w:date="2025-03-27T11:01:00Z" w16du:dateUtc="2025-03-27T16:01:00Z"/>
+          <w:ins w:id="409" w:author="Duan, Sean (MU-Student)" w:date="2025-03-27T11:01:00Z"/>
         </w:trPr>
         <w:tc>
           <w:tcPr>
@@ -7822,7 +7822,7 @@
       <w:tr>
         <w:trPr>
           <w:trHeight w:val="150"/>
-          <w:ins w:id="416" w:author="Duan, Sean (MU-Student)" w:date="2025-03-27T11:01:00Z" w16du:dateUtc="2025-03-27T16:01:00Z"/>
+          <w:ins w:id="416" w:author="Duan, Sean (MU-Student)" w:date="2025-03-27T11:01:00Z"/>
         </w:trPr>
         <w:tc>
           <w:tcPr>
@@ -7890,7 +7890,7 @@
       <w:tr>
         <w:trPr>
           <w:trHeight w:val="150"/>
-          <w:ins w:id="422" w:author="Duan, Sean (MU-Student)" w:date="2025-03-27T11:01:00Z" w16du:dateUtc="2025-03-27T16:01:00Z"/>
+          <w:ins w:id="422" w:author="Duan, Sean (MU-Student)" w:date="2025-03-27T11:01:00Z"/>
         </w:trPr>
         <w:tc>
           <w:tcPr>
@@ -8001,7 +8001,7 @@
       <w:tr>
         <w:trPr>
           <w:trHeight w:val="1125"/>
-          <w:ins w:id="432" w:author="Duan, Sean (MU-Student)" w:date="2025-03-27T11:01:00Z" w16du:dateUtc="2025-03-27T16:01:00Z"/>
+          <w:ins w:id="432" w:author="Duan, Sean (MU-Student)" w:date="2025-03-27T11:01:00Z"/>
         </w:trPr>
         <w:tc>
           <w:tcPr>
@@ -8217,7 +8217,7 @@
       <w:tr>
         <w:trPr>
           <w:trHeight w:val="1430"/>
-          <w:ins w:id="454" w:author="Duan, Sean (MU-Student)" w:date="2025-03-27T11:01:00Z" w16du:dateUtc="2025-03-27T16:01:00Z"/>
+          <w:ins w:id="454" w:author="Duan, Sean (MU-Student)" w:date="2025-03-27T11:01:00Z"/>
         </w:trPr>
         <w:tc>
           <w:tcPr>
@@ -8487,7 +8487,7 @@
       <w:tr>
         <w:trPr>
           <w:trHeight w:val="458"/>
-          <w:ins w:id="481" w:author="Duan, Sean (MU-Student)" w:date="2025-03-27T11:01:00Z" w16du:dateUtc="2025-03-27T16:01:00Z"/>
+          <w:ins w:id="481" w:author="Duan, Sean (MU-Student)" w:date="2025-03-27T11:01:00Z"/>
         </w:trPr>
         <w:tc>
           <w:tcPr>
@@ -8558,7 +8558,7 @@
       <w:tr>
         <w:trPr>
           <w:trHeight w:val="298"/>
-          <w:ins w:id="487" w:author="Duan, Sean (MU-Student)" w:date="2025-03-27T11:01:00Z" w16du:dateUtc="2025-03-27T16:01:00Z"/>
+          <w:ins w:id="487" w:author="Duan, Sean (MU-Student)" w:date="2025-03-27T11:01:00Z"/>
         </w:trPr>
         <w:tc>
           <w:tcPr>
@@ -8631,7 +8631,7 @@
       <w:tr>
         <w:trPr>
           <w:trHeight w:val="150"/>
-          <w:ins w:id="494" w:author="Duan, Sean (MU-Student)" w:date="2025-03-27T11:01:00Z" w16du:dateUtc="2025-03-27T16:01:00Z"/>
+          <w:ins w:id="494" w:author="Duan, Sean (MU-Student)" w:date="2025-03-27T11:01:00Z"/>
         </w:trPr>
         <w:tc>
           <w:tcPr>
@@ -8699,7 +8699,7 @@
       <w:tr>
         <w:trPr>
           <w:trHeight w:val="150"/>
-          <w:ins w:id="500" w:author="Duan, Sean (MU-Student)" w:date="2025-03-27T11:01:00Z" w16du:dateUtc="2025-03-27T16:01:00Z"/>
+          <w:ins w:id="500" w:author="Duan, Sean (MU-Student)" w:date="2025-03-27T11:01:00Z"/>
         </w:trPr>
         <w:tc>
           <w:tcPr>
@@ -8810,7 +8810,7 @@
       <w:tr>
         <w:trPr>
           <w:trHeight w:val="1125"/>
-          <w:ins w:id="510" w:author="Duan, Sean (MU-Student)" w:date="2025-03-27T11:01:00Z" w16du:dateUtc="2025-03-27T16:01:00Z"/>
+          <w:ins w:id="510" w:author="Duan, Sean (MU-Student)" w:date="2025-03-27T11:01:00Z"/>
         </w:trPr>
         <w:tc>
           <w:tcPr>
@@ -9058,7 +9058,7 @@
       <w:tr>
         <w:trPr>
           <w:trHeight w:val="1430"/>
-          <w:ins w:id="536" w:author="Duan, Sean (MU-Student)" w:date="2025-03-27T11:01:00Z" w16du:dateUtc="2025-03-27T16:01:00Z"/>
+          <w:ins w:id="536" w:author="Duan, Sean (MU-Student)" w:date="2025-03-27T11:01:00Z"/>
         </w:trPr>
         <w:tc>
           <w:tcPr>
@@ -9511,185 +9511,1547 @@
           <w:t>Moral Conviction</w:t>
         </w:r>
       </w:ins>
+      <w:ins w:id="574" w:author="Duan, Sean (MU-Student)" w:date="2025-03-28T16:20:00Z" w16du:dateUtc="2025-03-28T21:20:00Z">
+        <w:r>
+          <w:rPr>
+            <w:rFonts w:ascii="Calibri" w:eastAsia="Calibri" w:hAnsi="Calibri" w:cs="Times New Roman"/>
+            <w:i/>
+            <w:iCs/>
+          </w:rPr>
+          <w:t xml:space="preserve"> – Manipulation Check</w:t>
+        </w:r>
+      </w:ins>
     </w:p>
     <w:p>
       <w:pPr>
         <w:spacing w:after="100" w:afterAutospacing="1" w:line="480" w:lineRule="auto"/>
         <w:ind w:firstLine="720"/>
         <w:rPr>
+          <w:ins w:id="575" w:author="Duan, Sean (MU-Student)" w:date="2025-03-28T16:26:00Z" w16du:dateUtc="2025-03-28T21:26:00Z"/>
           <w:rFonts w:ascii="Calibri" w:eastAsia="Calibri" w:hAnsi="Calibri" w:cs="Times New Roman"/>
         </w:rPr>
       </w:pPr>
-      <w:commentRangeStart w:id="574"/>
-      <w:r>
-        <w:rPr>
-          <w:rFonts w:ascii="Calibri" w:eastAsia="Calibri" w:hAnsi="Calibri" w:cs="Times New Roman"/>
-        </w:rPr>
-        <w:t xml:space="preserve">Expanding on our work from Study 2, we also wanted to see if the moral conviction manipulation successfully impacted perceived levels of moral conviction regarding [topic]. </w:t>
-      </w:r>
-      <w:commentRangeEnd w:id="574"/>
-      <w:r>
-        <w:rPr>
-          <w:rStyle w:val="CommentReference"/>
-        </w:rPr>
-        <w:commentReference w:id="574"/>
-      </w:r>
-      <w:commentRangeStart w:id="575"/>
-      <w:r>
-        <w:rPr>
-          <w:rFonts w:ascii="Calibri" w:eastAsia="Calibri" w:hAnsi="Calibri" w:cs="Times New Roman"/>
-        </w:rPr>
-        <w:t xml:space="preserve">Each of our </w:t>
-      </w:r>
-      <w:r>
-        <w:rPr>
-          <w:rFonts w:ascii="Calibri" w:eastAsia="Calibri" w:hAnsi="Calibri" w:cs="Times New Roman"/>
-        </w:rPr>
-        <w:t>three</w:t>
-      </w:r>
-      <w:r>
-        <w:rPr>
-          <w:rFonts w:ascii="Calibri" w:eastAsia="Calibri" w:hAnsi="Calibri" w:cs="Times New Roman"/>
-        </w:rPr>
-        <w:t xml:space="preserve"> </w:t>
-      </w:r>
-      <w:r>
-        <w:rPr>
-          <w:rFonts w:ascii="Calibri" w:eastAsia="Calibri" w:hAnsi="Calibri" w:cs="Times New Roman"/>
-        </w:rPr>
-        <w:t>ANOVA</w:t>
-      </w:r>
-      <w:r>
-        <w:rPr>
-          <w:rFonts w:ascii="Calibri" w:eastAsia="Calibri" w:hAnsi="Calibri" w:cs="Times New Roman"/>
-        </w:rPr>
-        <w:t xml:space="preserve"> models was composed of our dependent variable (quantified </w:t>
-      </w:r>
-      <w:r>
-        <w:rPr>
-          <w:rFonts w:ascii="Calibri" w:eastAsia="Calibri" w:hAnsi="Calibri" w:cs="Times New Roman"/>
-        </w:rPr>
-        <w:t>as the final</w:t>
-      </w:r>
-      <w:r>
-        <w:rPr>
-          <w:rFonts w:ascii="Calibri" w:eastAsia="Calibri" w:hAnsi="Calibri" w:cs="Times New Roman"/>
-        </w:rPr>
-        <w:t xml:space="preserve"> level of </w:t>
-      </w:r>
-      <w:r>
-        <w:rPr>
-          <w:rFonts w:ascii="Calibri" w:eastAsia="Calibri" w:hAnsi="Calibri" w:cs="Times New Roman"/>
-        </w:rPr>
-        <w:t>moral conviction</w:t>
-      </w:r>
-      <w:r>
-        <w:rPr>
-          <w:rFonts w:ascii="Calibri" w:eastAsia="Calibri" w:hAnsi="Calibri" w:cs="Times New Roman"/>
-        </w:rPr>
-        <w:t xml:space="preserve"> for our </w:t>
-      </w:r>
-      <w:r>
-        <w:rPr>
-          <w:rFonts w:ascii="Calibri" w:eastAsia="Calibri" w:hAnsi="Calibri" w:cs="Times New Roman"/>
-        </w:rPr>
-        <w:t>[topic], after both manipulations</w:t>
-      </w:r>
-      <w:r>
-        <w:rPr>
-          <w:rFonts w:ascii="Calibri" w:eastAsia="Calibri" w:hAnsi="Calibri" w:cs="Times New Roman"/>
-        </w:rPr>
-        <w:t xml:space="preserve">), with </w:t>
-      </w:r>
-      <w:r>
-        <w:rPr>
-          <w:rFonts w:ascii="Calibri" w:eastAsia="Calibri" w:hAnsi="Calibri" w:cs="Times New Roman"/>
-        </w:rPr>
-        <w:t xml:space="preserve">moral conviction </w:t>
-      </w:r>
-      <w:r>
-        <w:rPr>
-          <w:rFonts w:ascii="Calibri" w:eastAsia="Calibri" w:hAnsi="Calibri" w:cs="Times New Roman"/>
-        </w:rPr>
-        <w:lastRenderedPageBreak/>
-        <w:t>manipulation condition, social consensus manipulation condition, initial (pre-manipulation) moral conviction for the [topic], initial [topic] familiarity,</w:t>
-      </w:r>
-      <w:r>
-        <w:rPr>
-          <w:rFonts w:ascii="Calibri" w:eastAsia="Calibri" w:hAnsi="Calibri" w:cs="Times New Roman"/>
-        </w:rPr>
-        <w:t xml:space="preserve"> openness to belief change</w:t>
-      </w:r>
-      <w:r>
-        <w:rPr>
-          <w:rFonts w:ascii="Calibri" w:eastAsia="Calibri" w:hAnsi="Calibri" w:cs="Times New Roman"/>
-        </w:rPr>
-        <w:t xml:space="preserve"> on [topic], and both utilitarian an deontological orientation</w:t>
-      </w:r>
-      <w:r>
-        <w:rPr>
-          <w:rFonts w:ascii="Calibri" w:eastAsia="Calibri" w:hAnsi="Calibri" w:cs="Times New Roman"/>
-        </w:rPr>
-        <w:t xml:space="preserve"> as our ‘simple effect’ predictors. </w:t>
-      </w:r>
-      <w:commentRangeEnd w:id="575"/>
-      <w:r>
-        <w:rPr>
-          <w:rStyle w:val="CommentReference"/>
-        </w:rPr>
-        <w:commentReference w:id="575"/>
-      </w:r>
-      <w:commentRangeStart w:id="576"/>
-      <w:r>
-        <w:rPr>
-          <w:rFonts w:ascii="Calibri" w:eastAsia="Calibri" w:hAnsi="Calibri" w:cs="Times New Roman"/>
-        </w:rPr>
-        <w:t>We also plan</w:t>
-      </w:r>
-      <w:r>
-        <w:rPr>
-          <w:rFonts w:ascii="Calibri" w:eastAsia="Calibri" w:hAnsi="Calibri" w:cs="Times New Roman"/>
-        </w:rPr>
-        <w:t>ned</w:t>
-      </w:r>
-      <w:r>
-        <w:rPr>
-          <w:rFonts w:ascii="Calibri" w:eastAsia="Calibri" w:hAnsi="Calibri" w:cs="Times New Roman"/>
-        </w:rPr>
-        <w:t xml:space="preserve"> on examining the interaction of </w:t>
-      </w:r>
-      <w:r>
-        <w:rPr>
-          <w:rFonts w:ascii="Calibri" w:eastAsia="Calibri" w:hAnsi="Calibri" w:cs="Times New Roman"/>
-        </w:rPr>
-        <w:t>the moral conviction and social consensus manipulations</w:t>
-      </w:r>
-      <w:r>
-        <w:rPr>
-          <w:rFonts w:ascii="Calibri" w:eastAsia="Calibri" w:hAnsi="Calibri" w:cs="Times New Roman"/>
-        </w:rPr>
-        <w:t>.</w:t>
-      </w:r>
-      <w:r>
-        <w:rPr>
-          <w:rFonts w:ascii="Calibri" w:eastAsia="Calibri" w:hAnsi="Calibri" w:cs="Times New Roman"/>
-        </w:rPr>
-        <w:t xml:space="preserve"> </w:t>
-      </w:r>
-      <w:commentRangeStart w:id="577"/>
-      <w:commentRangeEnd w:id="576"/>
-      <w:r>
-        <w:rPr>
-          <w:rStyle w:val="CommentReference"/>
-        </w:rPr>
-        <w:commentReference w:id="576"/>
-      </w:r>
+      <w:ins w:id="576" w:author="Duan, Sean (MU-Student)" w:date="2025-03-28T16:23:00Z" w16du:dateUtc="2025-03-28T21:23:00Z">
+        <w:r>
+          <w:rPr>
+            <w:rFonts w:ascii="Calibri" w:eastAsia="Calibri" w:hAnsi="Calibri" w:cs="Times New Roman"/>
+          </w:rPr>
+          <w:t>The expected effect of our moral conviction manipulation on ratings of moral conviction was that the ‘moral’ framing would lead to increased moral conviction, and that the pragmatic framing would lead to decreased moral conviction.</w:t>
+        </w:r>
+      </w:ins>
+      <w:ins w:id="577" w:author="Duan, Sean (MU-Student)" w:date="2025-03-28T16:24:00Z" w16du:dateUtc="2025-03-28T21:24:00Z">
+        <w:r>
+          <w:rPr>
+            <w:rFonts w:ascii="Calibri" w:eastAsia="Calibri" w:hAnsi="Calibri" w:cs="Times New Roman"/>
+          </w:rPr>
+          <w:t xml:space="preserve"> </w:t>
+        </w:r>
+      </w:ins>
+      <w:ins w:id="578" w:author="Duan, Sean (MU-Student)" w:date="2025-03-28T16:25:00Z" w16du:dateUtc="2025-03-28T21:25:00Z">
+        <w:r>
+          <w:rPr>
+            <w:rFonts w:ascii="Calibri" w:eastAsia="Calibri" w:hAnsi="Calibri" w:cs="Times New Roman"/>
+          </w:rPr>
+          <w:t>In Study 2, we only measured moral conviction at a single point in time, for Study 3, w</w:t>
+        </w:r>
+      </w:ins>
+      <w:ins w:id="579" w:author="Duan, Sean (MU-Student)" w:date="2025-03-28T16:24:00Z" w16du:dateUtc="2025-03-28T21:24:00Z">
+        <w:r>
+          <w:rPr>
+            <w:rFonts w:ascii="Calibri" w:eastAsia="Calibri" w:hAnsi="Calibri" w:cs="Times New Roman"/>
+          </w:rPr>
+          <w:t xml:space="preserve">e explicitly measured levels of moral </w:t>
+        </w:r>
+        <w:r>
+          <w:rPr>
+            <w:rFonts w:ascii="Calibri" w:eastAsia="Calibri" w:hAnsi="Calibri" w:cs="Times New Roman"/>
+          </w:rPr>
+          <w:lastRenderedPageBreak/>
+          <w:t>conviction t</w:t>
+        </w:r>
+      </w:ins>
+      <w:ins w:id="580" w:author="Duan, Sean (MU-Student)" w:date="2025-03-28T16:25:00Z" w16du:dateUtc="2025-03-28T21:25:00Z">
+        <w:r>
+          <w:rPr>
+            <w:rFonts w:ascii="Calibri" w:eastAsia="Calibri" w:hAnsi="Calibri" w:cs="Times New Roman"/>
+          </w:rPr>
+          <w:t>owards our topics both before and after our manipulation.</w:t>
+        </w:r>
+      </w:ins>
+      <w:ins w:id="581" w:author="Duan, Sean (MU-Student)" w:date="2025-03-28T16:23:00Z" w16du:dateUtc="2025-03-28T21:23:00Z">
+        <w:r>
+          <w:rPr>
+            <w:rFonts w:ascii="Calibri" w:eastAsia="Calibri" w:hAnsi="Calibri" w:cs="Times New Roman"/>
+          </w:rPr>
+          <w:t xml:space="preserve"> </w:t>
+        </w:r>
+      </w:ins>
+      <w:ins w:id="582" w:author="Duan, Sean (MU-Student)" w:date="2025-03-28T16:39:00Z" w16du:dateUtc="2025-03-28T21:39:00Z">
+        <w:r>
+          <w:rPr>
+            <w:rFonts w:ascii="Calibri" w:eastAsia="Calibri" w:hAnsi="Calibri" w:cs="Times New Roman"/>
+          </w:rPr>
+          <w:t>This allowed a manipulation check, which</w:t>
+        </w:r>
+      </w:ins>
+      <w:ins w:id="583" w:author="Duan, Sean (MU-Student)" w:date="2025-03-28T16:24:00Z" w16du:dateUtc="2025-03-28T21:24:00Z">
+        <w:r>
+          <w:rPr>
+            <w:rFonts w:ascii="Calibri" w:eastAsia="Calibri" w:hAnsi="Calibri" w:cs="Times New Roman"/>
+          </w:rPr>
+          <w:t xml:space="preserve"> determine</w:t>
+        </w:r>
+      </w:ins>
+      <w:ins w:id="584" w:author="Duan, Sean (MU-Student)" w:date="2025-03-28T16:39:00Z" w16du:dateUtc="2025-03-28T21:39:00Z">
+        <w:r>
+          <w:rPr>
+            <w:rFonts w:ascii="Calibri" w:eastAsia="Calibri" w:hAnsi="Calibri" w:cs="Times New Roman"/>
+          </w:rPr>
+          <w:t>d</w:t>
+        </w:r>
+      </w:ins>
+      <w:ins w:id="585" w:author="Duan, Sean (MU-Student)" w:date="2025-03-28T16:24:00Z" w16du:dateUtc="2025-03-28T21:24:00Z">
+        <w:r>
+          <w:rPr>
+            <w:rFonts w:ascii="Calibri" w:eastAsia="Calibri" w:hAnsi="Calibri" w:cs="Times New Roman"/>
+          </w:rPr>
+          <w:t xml:space="preserve"> if our moral conviction manipulations directly affected our measures of moral conviction.</w:t>
+        </w:r>
+      </w:ins>
+      <w:ins w:id="586" w:author="Duan, Sean (MU-Student)" w:date="2025-03-28T17:04:00Z" w16du:dateUtc="2025-03-28T22:04:00Z">
+        <w:r>
+          <w:rPr>
+            <w:rFonts w:ascii="Calibri" w:eastAsia="Calibri" w:hAnsi="Calibri" w:cs="Times New Roman"/>
+          </w:rPr>
+          <w:t xml:space="preserve"> Additionally, see figure 4 below, illustrating </w:t>
+        </w:r>
+      </w:ins>
+      <w:ins w:id="587" w:author="Duan, Sean (MU-Student)" w:date="2025-03-28T17:05:00Z">
+        <w:r>
+          <w:rPr>
+            <w:rFonts w:ascii="Calibri" w:eastAsia="Calibri" w:hAnsi="Calibri" w:cs="Times New Roman"/>
+          </w:rPr>
+          <w:t>pre-post measures of moral conviction by topic collapsed across social consensus manipulation</w:t>
+        </w:r>
+      </w:ins>
+      <w:ins w:id="588" w:author="Duan, Sean (MU-Student)" w:date="2025-03-28T17:05:00Z" w16du:dateUtc="2025-03-28T22:05:00Z">
+        <w:r>
+          <w:rPr>
+            <w:rFonts w:ascii="Calibri" w:eastAsia="Calibri" w:hAnsi="Calibri" w:cs="Times New Roman"/>
+          </w:rPr>
+          <w:t>.</w:t>
+        </w:r>
+      </w:ins>
+    </w:p>
+    <w:tbl>
+      <w:tblPr>
+        <w:tblStyle w:val="TableGrid"/>
+        <w:tblW w:w="9471" w:type="dxa"/>
+        <w:tblLayout w:type="fixed"/>
+        <w:tblLook w:val="04A0" w:firstRow="1" w:lastRow="0" w:firstColumn="1" w:lastColumn="0" w:noHBand="0" w:noVBand="1"/>
+        <w:tblPrChange w:id="589" w:author="Duan, Sean (MU-Student)" w:date="2025-03-28T16:53:00Z" w16du:dateUtc="2025-03-28T21:53:00Z">
+          <w:tblPr>
+            <w:tblStyle w:val="TableGrid"/>
+            <w:tblW w:w="9463" w:type="dxa"/>
+            <w:tblLayout w:type="fixed"/>
+            <w:tblLook w:val="04A0" w:firstRow="1" w:lastRow="0" w:firstColumn="1" w:lastColumn="0" w:noHBand="0" w:noVBand="1"/>
+          </w:tblPr>
+        </w:tblPrChange>
+      </w:tblPr>
+      <w:tblGrid>
+        <w:gridCol w:w="1300"/>
+        <w:gridCol w:w="1243"/>
+        <w:gridCol w:w="1173"/>
+        <w:gridCol w:w="1204"/>
+        <w:gridCol w:w="1186"/>
+        <w:gridCol w:w="1359"/>
+        <w:gridCol w:w="990"/>
+        <w:gridCol w:w="1008"/>
+        <w:gridCol w:w="8"/>
+        <w:tblGridChange w:id="590">
+          <w:tblGrid>
+            <w:gridCol w:w="1300"/>
+            <w:gridCol w:w="1243"/>
+            <w:gridCol w:w="1173"/>
+            <w:gridCol w:w="1204"/>
+            <w:gridCol w:w="1186"/>
+            <w:gridCol w:w="1359"/>
+            <w:gridCol w:w="345"/>
+            <w:gridCol w:w="315"/>
+            <w:gridCol w:w="764"/>
+            <w:gridCol w:w="574"/>
+            <w:gridCol w:w="8"/>
+            <w:gridCol w:w="1148"/>
+          </w:tblGrid>
+        </w:tblGridChange>
+      </w:tblGrid>
+      <w:tr>
+        <w:trPr>
+          <w:trHeight w:val="458"/>
+          <w:ins w:id="591" w:author="Duan, Sean (MU-Student)" w:date="2025-03-28T16:27:00Z" w16du:dateUtc="2025-03-28T21:27:00Z"/>
+          <w:trPrChange w:id="592" w:author="Duan, Sean (MU-Student)" w:date="2025-03-28T16:53:00Z" w16du:dateUtc="2025-03-28T21:53:00Z">
+            <w:trPr>
+              <w:gridAfter w:val="0"/>
+              <w:trHeight w:val="458"/>
+            </w:trPr>
+          </w:trPrChange>
+        </w:trPr>
+        <w:tc>
+          <w:tcPr>
+            <w:tcW w:w="9471" w:type="dxa"/>
+            <w:gridSpan w:val="9"/>
+            <w:tcPrChange w:id="593" w:author="Duan, Sean (MU-Student)" w:date="2025-03-28T16:53:00Z" w16du:dateUtc="2025-03-28T21:53:00Z">
+              <w:tcPr>
+                <w:tcW w:w="9463" w:type="dxa"/>
+                <w:gridSpan w:val="10"/>
+              </w:tcPr>
+            </w:tcPrChange>
+          </w:tcPr>
+          <w:p>
+            <w:pPr>
+              <w:spacing w:after="100" w:afterAutospacing="1"/>
+              <w:rPr>
+                <w:ins w:id="594" w:author="Duan, Sean (MU-Student)" w:date="2025-03-28T16:30:00Z" w16du:dateUtc="2025-03-28T21:30:00Z"/>
+                <w:rFonts w:ascii="Calibri" w:eastAsia="Calibri" w:hAnsi="Calibri" w:cs="Times New Roman"/>
+                <w:b/>
+                <w:bCs/>
+                <w:sz w:val="28"/>
+                <w:szCs w:val="24"/>
+              </w:rPr>
+            </w:pPr>
+            <w:ins w:id="595" w:author="Duan, Sean (MU-Student)" w:date="2025-03-28T16:28:00Z" w16du:dateUtc="2025-03-28T21:28:00Z">
+              <w:r>
+                <w:rPr>
+                  <w:rFonts w:ascii="Calibri" w:eastAsia="Calibri" w:hAnsi="Calibri" w:cs="Times New Roman"/>
+                  <w:b/>
+                  <w:bCs/>
+                  <w:sz w:val="28"/>
+                  <w:szCs w:val="24"/>
+                </w:rPr>
+                <w:t>Moral Conviction by Topic – Collapsed across Social Consensus Conditions</w:t>
+              </w:r>
+            </w:ins>
+          </w:p>
+        </w:tc>
+      </w:tr>
+      <w:tr>
+        <w:tblPrEx>
+          <w:tblPrExChange w:id="596" w:author="Duan, Sean (MU-Student)" w:date="2025-03-28T16:53:00Z" w16du:dateUtc="2025-03-28T21:53:00Z">
+            <w:tblPrEx>
+              <w:tblW w:w="8889" w:type="dxa"/>
+            </w:tblPrEx>
+          </w:tblPrExChange>
+        </w:tblPrEx>
+        <w:trPr>
+          <w:trHeight w:val="298"/>
+          <w:ins w:id="597" w:author="Duan, Sean (MU-Student)" w:date="2025-03-28T16:27:00Z" w16du:dateUtc="2025-03-28T21:27:00Z"/>
+          <w:trPrChange w:id="598" w:author="Duan, Sean (MU-Student)" w:date="2025-03-28T16:53:00Z" w16du:dateUtc="2025-03-28T21:53:00Z">
+            <w:trPr>
+              <w:gridAfter w:val="0"/>
+              <w:trHeight w:val="298"/>
+            </w:trPr>
+          </w:trPrChange>
+        </w:trPr>
+        <w:tc>
+          <w:tcPr>
+            <w:tcW w:w="2543" w:type="dxa"/>
+            <w:gridSpan w:val="2"/>
+            <w:vMerge w:val="restart"/>
+            <w:tcPrChange w:id="599" w:author="Duan, Sean (MU-Student)" w:date="2025-03-28T16:53:00Z" w16du:dateUtc="2025-03-28T21:53:00Z">
+              <w:tcPr>
+                <w:tcW w:w="2543" w:type="dxa"/>
+                <w:gridSpan w:val="2"/>
+                <w:vMerge w:val="restart"/>
+              </w:tcPr>
+            </w:tcPrChange>
+          </w:tcPr>
+          <w:p>
+            <w:pPr>
+              <w:spacing w:after="100" w:afterAutospacing="1"/>
+              <w:rPr>
+                <w:ins w:id="600" w:author="Duan, Sean (MU-Student)" w:date="2025-03-28T16:27:00Z" w16du:dateUtc="2025-03-28T21:27:00Z"/>
+                <w:rFonts w:ascii="Calibri" w:eastAsia="Calibri" w:hAnsi="Calibri" w:cs="Times New Roman"/>
+              </w:rPr>
+            </w:pPr>
+            <w:ins w:id="601" w:author="Duan, Sean (MU-Student)" w:date="2025-03-28T16:27:00Z" w16du:dateUtc="2025-03-28T21:27:00Z">
+              <w:r>
+                <w:rPr>
+                  <w:rFonts w:ascii="Calibri" w:eastAsia="Calibri" w:hAnsi="Calibri" w:cs="Times New Roman"/>
+                </w:rPr>
+                <w:t xml:space="preserve">Fig. </w:t>
+              </w:r>
+            </w:ins>
+            <w:ins w:id="602" w:author="Duan, Sean (MU-Student)" w:date="2025-03-28T16:28:00Z" w16du:dateUtc="2025-03-28T21:28:00Z">
+              <w:r>
+                <w:rPr>
+                  <w:rFonts w:ascii="Calibri" w:eastAsia="Calibri" w:hAnsi="Calibri" w:cs="Times New Roman"/>
+                </w:rPr>
+                <w:t>4</w:t>
+              </w:r>
+            </w:ins>
+            <w:ins w:id="603" w:author="Duan, Sean (MU-Student)" w:date="2025-03-28T16:27:00Z" w16du:dateUtc="2025-03-28T21:27:00Z">
+              <w:r>
+                <w:rPr>
+                  <w:rFonts w:ascii="Calibri" w:eastAsia="Calibri" w:hAnsi="Calibri" w:cs="Times New Roman"/>
+                </w:rPr>
+                <w:t xml:space="preserve"> – M(SD)</w:t>
+              </w:r>
+            </w:ins>
+          </w:p>
+        </w:tc>
+        <w:tc>
+          <w:tcPr>
+            <w:tcW w:w="6928" w:type="dxa"/>
+            <w:gridSpan w:val="7"/>
+            <w:tcPrChange w:id="604" w:author="Duan, Sean (MU-Student)" w:date="2025-03-28T16:53:00Z" w16du:dateUtc="2025-03-28T21:53:00Z">
+              <w:tcPr>
+                <w:tcW w:w="6346" w:type="dxa"/>
+                <w:gridSpan w:val="7"/>
+              </w:tcPr>
+            </w:tcPrChange>
+          </w:tcPr>
+          <w:p>
+            <w:pPr>
+              <w:spacing w:after="100" w:afterAutospacing="1"/>
+              <w:rPr>
+                <w:ins w:id="605" w:author="Duan, Sean (MU-Student)" w:date="2025-03-28T16:30:00Z" w16du:dateUtc="2025-03-28T21:30:00Z"/>
+                <w:rFonts w:ascii="Calibri" w:eastAsia="Calibri" w:hAnsi="Calibri" w:cs="Times New Roman"/>
+                <w:b/>
+                <w:bCs/>
+              </w:rPr>
+            </w:pPr>
+            <w:ins w:id="606" w:author="Duan, Sean (MU-Student)" w:date="2025-03-28T16:29:00Z" w16du:dateUtc="2025-03-28T21:29:00Z">
+              <w:r>
+                <w:rPr>
+                  <w:rFonts w:ascii="Calibri" w:eastAsia="Calibri" w:hAnsi="Calibri" w:cs="Times New Roman"/>
+                  <w:b/>
+                  <w:bCs/>
+                </w:rPr>
+                <w:t>Topic</w:t>
+              </w:r>
+            </w:ins>
+          </w:p>
+        </w:tc>
+      </w:tr>
+      <w:tr>
+        <w:tblPrEx>
+          <w:tblPrExChange w:id="607" w:author="Duan, Sean (MU-Student)" w:date="2025-03-28T16:53:00Z" w16du:dateUtc="2025-03-28T21:53:00Z">
+            <w:tblPrEx>
+              <w:tblW w:w="10660" w:type="dxa"/>
+            </w:tblPrEx>
+          </w:tblPrExChange>
+        </w:tblPrEx>
+        <w:trPr>
+          <w:trHeight w:val="150"/>
+          <w:ins w:id="608" w:author="Duan, Sean (MU-Student)" w:date="2025-03-28T16:27:00Z" w16du:dateUtc="2025-03-28T21:27:00Z"/>
+          <w:trPrChange w:id="609" w:author="Duan, Sean (MU-Student)" w:date="2025-03-28T16:53:00Z" w16du:dateUtc="2025-03-28T21:53:00Z">
+            <w:trPr>
+              <w:wAfter w:w="41" w:type="dxa"/>
+              <w:trHeight w:val="150"/>
+            </w:trPr>
+          </w:trPrChange>
+        </w:trPr>
+        <w:tc>
+          <w:tcPr>
+            <w:tcW w:w="2543" w:type="dxa"/>
+            <w:gridSpan w:val="2"/>
+            <w:vMerge/>
+            <w:tcPrChange w:id="610" w:author="Duan, Sean (MU-Student)" w:date="2025-03-28T16:53:00Z" w16du:dateUtc="2025-03-28T21:53:00Z">
+              <w:tcPr>
+                <w:tcW w:w="2543" w:type="dxa"/>
+                <w:gridSpan w:val="2"/>
+                <w:vMerge/>
+              </w:tcPr>
+            </w:tcPrChange>
+          </w:tcPr>
+          <w:p>
+            <w:pPr>
+              <w:spacing w:after="100" w:afterAutospacing="1"/>
+              <w:rPr>
+                <w:ins w:id="611" w:author="Duan, Sean (MU-Student)" w:date="2025-03-28T16:27:00Z" w16du:dateUtc="2025-03-28T21:27:00Z"/>
+                <w:rFonts w:ascii="Calibri" w:eastAsia="Calibri" w:hAnsi="Calibri" w:cs="Times New Roman"/>
+              </w:rPr>
+            </w:pPr>
+          </w:p>
+        </w:tc>
+        <w:tc>
+          <w:tcPr>
+            <w:tcW w:w="2377" w:type="dxa"/>
+            <w:gridSpan w:val="2"/>
+            <w:tcPrChange w:id="612" w:author="Duan, Sean (MU-Student)" w:date="2025-03-28T16:53:00Z" w16du:dateUtc="2025-03-28T21:53:00Z">
+              <w:tcPr>
+                <w:tcW w:w="2377" w:type="dxa"/>
+                <w:gridSpan w:val="2"/>
+              </w:tcPr>
+            </w:tcPrChange>
+          </w:tcPr>
+          <w:p>
+            <w:pPr>
+              <w:spacing w:after="100" w:afterAutospacing="1"/>
+              <w:rPr>
+                <w:ins w:id="613" w:author="Duan, Sean (MU-Student)" w:date="2025-03-28T16:27:00Z" w16du:dateUtc="2025-03-28T21:27:00Z"/>
+                <w:rFonts w:ascii="Calibri" w:eastAsia="Calibri" w:hAnsi="Calibri" w:cs="Times New Roman"/>
+              </w:rPr>
+            </w:pPr>
+            <w:ins w:id="614" w:author="Duan, Sean (MU-Student)" w:date="2025-03-28T16:29:00Z" w16du:dateUtc="2025-03-28T21:29:00Z">
+              <w:r>
+                <w:rPr>
+                  <w:rFonts w:ascii="Calibri" w:eastAsia="Calibri" w:hAnsi="Calibri" w:cs="Times New Roman"/>
+                </w:rPr>
+                <w:t>UHC</w:t>
+              </w:r>
+            </w:ins>
+          </w:p>
+        </w:tc>
+        <w:tc>
+          <w:tcPr>
+            <w:tcW w:w="2545" w:type="dxa"/>
+            <w:gridSpan w:val="2"/>
+            <w:tcPrChange w:id="615" w:author="Duan, Sean (MU-Student)" w:date="2025-03-28T16:53:00Z" w16du:dateUtc="2025-03-28T21:53:00Z">
+              <w:tcPr>
+                <w:tcW w:w="2890" w:type="dxa"/>
+                <w:gridSpan w:val="3"/>
+              </w:tcPr>
+            </w:tcPrChange>
+          </w:tcPr>
+          <w:p>
+            <w:pPr>
+              <w:spacing w:after="100" w:afterAutospacing="1"/>
+              <w:rPr>
+                <w:ins w:id="616" w:author="Duan, Sean (MU-Student)" w:date="2025-03-28T16:27:00Z" w16du:dateUtc="2025-03-28T21:27:00Z"/>
+                <w:rFonts w:ascii="Calibri" w:eastAsia="Calibri" w:hAnsi="Calibri" w:cs="Times New Roman"/>
+              </w:rPr>
+            </w:pPr>
+            <w:ins w:id="617" w:author="Duan, Sean (MU-Student)" w:date="2025-03-28T16:29:00Z" w16du:dateUtc="2025-03-28T21:29:00Z">
+              <w:r>
+                <w:rPr>
+                  <w:rFonts w:ascii="Calibri" w:eastAsia="Calibri" w:hAnsi="Calibri" w:cs="Times New Roman"/>
+                </w:rPr>
+                <w:t>Capital Punishment</w:t>
+              </w:r>
+            </w:ins>
+          </w:p>
+        </w:tc>
+        <w:tc>
+          <w:tcPr>
+            <w:tcW w:w="2006" w:type="dxa"/>
+            <w:gridSpan w:val="3"/>
+            <w:tcPrChange w:id="618" w:author="Duan, Sean (MU-Student)" w:date="2025-03-28T16:53:00Z" w16du:dateUtc="2025-03-28T21:53:00Z">
+              <w:tcPr>
+                <w:tcW w:w="2809" w:type="dxa"/>
+                <w:gridSpan w:val="5"/>
+              </w:tcPr>
+            </w:tcPrChange>
+          </w:tcPr>
+          <w:p>
+            <w:pPr>
+              <w:spacing w:after="100" w:afterAutospacing="1"/>
+              <w:rPr>
+                <w:ins w:id="619" w:author="Duan, Sean (MU-Student)" w:date="2025-03-28T16:30:00Z" w16du:dateUtc="2025-03-28T21:30:00Z"/>
+                <w:rFonts w:ascii="Calibri" w:eastAsia="Calibri" w:hAnsi="Calibri" w:cs="Times New Roman"/>
+              </w:rPr>
+            </w:pPr>
+            <w:ins w:id="620" w:author="Duan, Sean (MU-Student)" w:date="2025-03-28T16:29:00Z" w16du:dateUtc="2025-03-28T21:29:00Z">
+              <w:r>
+                <w:rPr>
+                  <w:rFonts w:ascii="Calibri" w:eastAsia="Calibri" w:hAnsi="Calibri" w:cs="Times New Roman"/>
+                </w:rPr>
+                <w:t>AI in the Workplace</w:t>
+              </w:r>
+            </w:ins>
+          </w:p>
+        </w:tc>
+      </w:tr>
+      <w:tr>
+        <w:tblPrEx>
+          <w:tblPrExChange w:id="621" w:author="Duan, Sean (MU-Student)" w:date="2025-03-28T16:53:00Z" w16du:dateUtc="2025-03-28T21:53:00Z">
+            <w:tblPrEx>
+              <w:tblW w:w="9471" w:type="dxa"/>
+            </w:tblPrEx>
+          </w:tblPrExChange>
+        </w:tblPrEx>
+        <w:trPr>
+          <w:gridAfter w:val="1"/>
+          <w:wAfter w:w="8" w:type="dxa"/>
+          <w:trHeight w:val="150"/>
+          <w:ins w:id="622" w:author="Duan, Sean (MU-Student)" w:date="2025-03-28T16:27:00Z" w16du:dateUtc="2025-03-28T21:27:00Z"/>
+          <w:trPrChange w:id="623" w:author="Duan, Sean (MU-Student)" w:date="2025-03-28T16:53:00Z" w16du:dateUtc="2025-03-28T21:53:00Z">
+            <w:trPr>
+              <w:gridAfter w:val="1"/>
+              <w:wAfter w:w="8" w:type="dxa"/>
+              <w:trHeight w:val="150"/>
+            </w:trPr>
+          </w:trPrChange>
+        </w:trPr>
+        <w:tc>
+          <w:tcPr>
+            <w:tcW w:w="2543" w:type="dxa"/>
+            <w:gridSpan w:val="2"/>
+            <w:vMerge/>
+            <w:tcPrChange w:id="624" w:author="Duan, Sean (MU-Student)" w:date="2025-03-28T16:53:00Z" w16du:dateUtc="2025-03-28T21:53:00Z">
+              <w:tcPr>
+                <w:tcW w:w="2543" w:type="dxa"/>
+                <w:gridSpan w:val="2"/>
+                <w:vMerge/>
+              </w:tcPr>
+            </w:tcPrChange>
+          </w:tcPr>
+          <w:p>
+            <w:pPr>
+              <w:spacing w:after="100" w:afterAutospacing="1"/>
+              <w:rPr>
+                <w:ins w:id="625" w:author="Duan, Sean (MU-Student)" w:date="2025-03-28T16:27:00Z" w16du:dateUtc="2025-03-28T21:27:00Z"/>
+                <w:rFonts w:ascii="Calibri" w:eastAsia="Calibri" w:hAnsi="Calibri" w:cs="Times New Roman"/>
+              </w:rPr>
+            </w:pPr>
+          </w:p>
+        </w:tc>
+        <w:tc>
+          <w:tcPr>
+            <w:tcW w:w="1173" w:type="dxa"/>
+            <w:tcPrChange w:id="626" w:author="Duan, Sean (MU-Student)" w:date="2025-03-28T16:53:00Z" w16du:dateUtc="2025-03-28T21:53:00Z">
+              <w:tcPr>
+                <w:tcW w:w="1173" w:type="dxa"/>
+              </w:tcPr>
+            </w:tcPrChange>
+          </w:tcPr>
+          <w:p>
+            <w:pPr>
+              <w:spacing w:after="100" w:afterAutospacing="1"/>
+              <w:rPr>
+                <w:ins w:id="627" w:author="Duan, Sean (MU-Student)" w:date="2025-03-28T16:27:00Z" w16du:dateUtc="2025-03-28T21:27:00Z"/>
+                <w:rFonts w:ascii="Calibri" w:eastAsia="Calibri" w:hAnsi="Calibri" w:cs="Times New Roman"/>
+              </w:rPr>
+            </w:pPr>
+            <w:ins w:id="628" w:author="Duan, Sean (MU-Student)" w:date="2025-03-28T16:27:00Z" w16du:dateUtc="2025-03-28T21:27:00Z">
+              <w:r>
+                <w:rPr>
+                  <w:rFonts w:ascii="Calibri" w:eastAsia="Calibri" w:hAnsi="Calibri" w:cs="Times New Roman"/>
+                </w:rPr>
+                <w:t>Pre</w:t>
+              </w:r>
+            </w:ins>
+          </w:p>
+        </w:tc>
+        <w:tc>
+          <w:tcPr>
+            <w:tcW w:w="1204" w:type="dxa"/>
+            <w:tcPrChange w:id="629" w:author="Duan, Sean (MU-Student)" w:date="2025-03-28T16:53:00Z" w16du:dateUtc="2025-03-28T21:53:00Z">
+              <w:tcPr>
+                <w:tcW w:w="1204" w:type="dxa"/>
+              </w:tcPr>
+            </w:tcPrChange>
+          </w:tcPr>
+          <w:p>
+            <w:pPr>
+              <w:spacing w:after="100" w:afterAutospacing="1"/>
+              <w:rPr>
+                <w:ins w:id="630" w:author="Duan, Sean (MU-Student)" w:date="2025-03-28T16:27:00Z" w16du:dateUtc="2025-03-28T21:27:00Z"/>
+                <w:rFonts w:ascii="Calibri" w:eastAsia="Calibri" w:hAnsi="Calibri" w:cs="Times New Roman"/>
+              </w:rPr>
+            </w:pPr>
+            <w:ins w:id="631" w:author="Duan, Sean (MU-Student)" w:date="2025-03-28T16:27:00Z" w16du:dateUtc="2025-03-28T21:27:00Z">
+              <w:r>
+                <w:rPr>
+                  <w:rFonts w:ascii="Calibri" w:eastAsia="Calibri" w:hAnsi="Calibri" w:cs="Times New Roman"/>
+                </w:rPr>
+                <w:t>Post</w:t>
+              </w:r>
+            </w:ins>
+          </w:p>
+        </w:tc>
+        <w:tc>
+          <w:tcPr>
+            <w:tcW w:w="1186" w:type="dxa"/>
+            <w:tcPrChange w:id="632" w:author="Duan, Sean (MU-Student)" w:date="2025-03-28T16:53:00Z" w16du:dateUtc="2025-03-28T21:53:00Z">
+              <w:tcPr>
+                <w:tcW w:w="1186" w:type="dxa"/>
+              </w:tcPr>
+            </w:tcPrChange>
+          </w:tcPr>
+          <w:p>
+            <w:pPr>
+              <w:spacing w:after="100" w:afterAutospacing="1"/>
+              <w:rPr>
+                <w:ins w:id="633" w:author="Duan, Sean (MU-Student)" w:date="2025-03-28T16:27:00Z" w16du:dateUtc="2025-03-28T21:27:00Z"/>
+                <w:rFonts w:ascii="Calibri" w:eastAsia="Calibri" w:hAnsi="Calibri" w:cs="Times New Roman"/>
+              </w:rPr>
+            </w:pPr>
+            <w:ins w:id="634" w:author="Duan, Sean (MU-Student)" w:date="2025-03-28T16:27:00Z" w16du:dateUtc="2025-03-28T21:27:00Z">
+              <w:r>
+                <w:rPr>
+                  <w:rFonts w:ascii="Calibri" w:eastAsia="Calibri" w:hAnsi="Calibri" w:cs="Times New Roman"/>
+                </w:rPr>
+                <w:t>Pre</w:t>
+              </w:r>
+            </w:ins>
+          </w:p>
+        </w:tc>
+        <w:tc>
+          <w:tcPr>
+            <w:tcW w:w="1359" w:type="dxa"/>
+            <w:tcPrChange w:id="635" w:author="Duan, Sean (MU-Student)" w:date="2025-03-28T16:53:00Z" w16du:dateUtc="2025-03-28T21:53:00Z">
+              <w:tcPr>
+                <w:tcW w:w="1359" w:type="dxa"/>
+              </w:tcPr>
+            </w:tcPrChange>
+          </w:tcPr>
+          <w:p>
+            <w:pPr>
+              <w:spacing w:after="100" w:afterAutospacing="1"/>
+              <w:rPr>
+                <w:ins w:id="636" w:author="Duan, Sean (MU-Student)" w:date="2025-03-28T16:27:00Z" w16du:dateUtc="2025-03-28T21:27:00Z"/>
+                <w:rFonts w:ascii="Calibri" w:eastAsia="Calibri" w:hAnsi="Calibri" w:cs="Times New Roman"/>
+              </w:rPr>
+            </w:pPr>
+            <w:ins w:id="637" w:author="Duan, Sean (MU-Student)" w:date="2025-03-28T16:27:00Z" w16du:dateUtc="2025-03-28T21:27:00Z">
+              <w:r>
+                <w:rPr>
+                  <w:rFonts w:ascii="Calibri" w:eastAsia="Calibri" w:hAnsi="Calibri" w:cs="Times New Roman"/>
+                </w:rPr>
+                <w:t>Post</w:t>
+              </w:r>
+            </w:ins>
+          </w:p>
+        </w:tc>
+        <w:tc>
+          <w:tcPr>
+            <w:tcW w:w="990" w:type="dxa"/>
+            <w:tcPrChange w:id="638" w:author="Duan, Sean (MU-Student)" w:date="2025-03-28T16:53:00Z" w16du:dateUtc="2025-03-28T21:53:00Z">
+              <w:tcPr>
+                <w:tcW w:w="660" w:type="dxa"/>
+                <w:gridSpan w:val="2"/>
+              </w:tcPr>
+            </w:tcPrChange>
+          </w:tcPr>
+          <w:p>
+            <w:pPr>
+              <w:spacing w:after="100" w:afterAutospacing="1"/>
+              <w:rPr>
+                <w:ins w:id="639" w:author="Duan, Sean (MU-Student)" w:date="2025-03-28T16:29:00Z" w16du:dateUtc="2025-03-28T21:29:00Z"/>
+                <w:rFonts w:ascii="Calibri" w:eastAsia="Calibri" w:hAnsi="Calibri" w:cs="Times New Roman"/>
+              </w:rPr>
+            </w:pPr>
+            <w:ins w:id="640" w:author="Duan, Sean (MU-Student)" w:date="2025-03-28T16:30:00Z" w16du:dateUtc="2025-03-28T21:30:00Z">
+              <w:r>
+                <w:rPr>
+                  <w:rFonts w:ascii="Calibri" w:eastAsia="Calibri" w:hAnsi="Calibri" w:cs="Times New Roman"/>
+                </w:rPr>
+                <w:t>Pre</w:t>
+              </w:r>
+            </w:ins>
+          </w:p>
+        </w:tc>
+        <w:tc>
+          <w:tcPr>
+            <w:tcW w:w="1008" w:type="dxa"/>
+            <w:tcPrChange w:id="641" w:author="Duan, Sean (MU-Student)" w:date="2025-03-28T16:53:00Z" w16du:dateUtc="2025-03-28T21:53:00Z">
+              <w:tcPr>
+                <w:tcW w:w="1338" w:type="dxa"/>
+                <w:gridSpan w:val="2"/>
+              </w:tcPr>
+            </w:tcPrChange>
+          </w:tcPr>
+          <w:p>
+            <w:pPr>
+              <w:spacing w:after="100" w:afterAutospacing="1"/>
+              <w:rPr>
+                <w:ins w:id="642" w:author="Duan, Sean (MU-Student)" w:date="2025-03-28T16:30:00Z" w16du:dateUtc="2025-03-28T21:30:00Z"/>
+                <w:rFonts w:ascii="Calibri" w:eastAsia="Calibri" w:hAnsi="Calibri" w:cs="Times New Roman"/>
+              </w:rPr>
+            </w:pPr>
+            <w:ins w:id="643" w:author="Duan, Sean (MU-Student)" w:date="2025-03-28T16:30:00Z" w16du:dateUtc="2025-03-28T21:30:00Z">
+              <w:r>
+                <w:rPr>
+                  <w:rFonts w:ascii="Calibri" w:eastAsia="Calibri" w:hAnsi="Calibri" w:cs="Times New Roman"/>
+                </w:rPr>
+                <w:t>Post</w:t>
+              </w:r>
+            </w:ins>
+          </w:p>
+        </w:tc>
+      </w:tr>
+      <w:tr>
+        <w:trPr>
+          <w:gridAfter w:val="1"/>
+          <w:wAfter w:w="8" w:type="dxa"/>
+          <w:trHeight w:val="1125"/>
+          <w:ins w:id="644" w:author="Duan, Sean (MU-Student)" w:date="2025-03-28T16:27:00Z" w16du:dateUtc="2025-03-28T21:27:00Z"/>
+          <w:trPrChange w:id="645" w:author="Duan, Sean (MU-Student)" w:date="2025-03-28T16:53:00Z" w16du:dateUtc="2025-03-28T21:53:00Z">
+            <w:trPr>
+              <w:gridAfter w:val="1"/>
+              <w:trHeight w:val="1125"/>
+            </w:trPr>
+          </w:trPrChange>
+        </w:trPr>
+        <w:tc>
+          <w:tcPr>
+            <w:tcW w:w="1300" w:type="dxa"/>
+            <w:vMerge w:val="restart"/>
+            <w:tcPrChange w:id="646" w:author="Duan, Sean (MU-Student)" w:date="2025-03-28T16:53:00Z" w16du:dateUtc="2025-03-28T21:53:00Z">
+              <w:tcPr>
+                <w:tcW w:w="1300" w:type="dxa"/>
+                <w:vMerge w:val="restart"/>
+              </w:tcPr>
+            </w:tcPrChange>
+          </w:tcPr>
+          <w:p>
+            <w:pPr>
+              <w:spacing w:after="100" w:afterAutospacing="1"/>
+              <w:rPr>
+                <w:ins w:id="647" w:author="Duan, Sean (MU-Student)" w:date="2025-03-28T16:27:00Z" w16du:dateUtc="2025-03-28T21:27:00Z"/>
+                <w:rFonts w:ascii="Calibri" w:eastAsia="Calibri" w:hAnsi="Calibri" w:cs="Times New Roman"/>
+                <w:b/>
+                <w:bCs/>
+              </w:rPr>
+            </w:pPr>
+            <w:ins w:id="648" w:author="Duan, Sean (MU-Student)" w:date="2025-03-28T16:27:00Z" w16du:dateUtc="2025-03-28T21:27:00Z">
+              <w:r>
+                <w:rPr>
+                  <w:rFonts w:ascii="Calibri" w:eastAsia="Calibri" w:hAnsi="Calibri" w:cs="Times New Roman"/>
+                  <w:b/>
+                  <w:bCs/>
+                </w:rPr>
+                <w:t>Moral Conviction Condition</w:t>
+              </w:r>
+            </w:ins>
+          </w:p>
+        </w:tc>
+        <w:tc>
+          <w:tcPr>
+            <w:tcW w:w="1243" w:type="dxa"/>
+            <w:tcPrChange w:id="649" w:author="Duan, Sean (MU-Student)" w:date="2025-03-28T16:53:00Z" w16du:dateUtc="2025-03-28T21:53:00Z">
+              <w:tcPr>
+                <w:tcW w:w="1243" w:type="dxa"/>
+              </w:tcPr>
+            </w:tcPrChange>
+          </w:tcPr>
+          <w:p>
+            <w:pPr>
+              <w:spacing w:after="100" w:afterAutospacing="1"/>
+              <w:rPr>
+                <w:ins w:id="650" w:author="Duan, Sean (MU-Student)" w:date="2025-03-28T16:27:00Z" w16du:dateUtc="2025-03-28T21:27:00Z"/>
+                <w:rFonts w:ascii="Calibri" w:eastAsia="Calibri" w:hAnsi="Calibri" w:cs="Times New Roman"/>
+              </w:rPr>
+            </w:pPr>
+            <w:ins w:id="651" w:author="Duan, Sean (MU-Student)" w:date="2025-03-28T16:27:00Z" w16du:dateUtc="2025-03-28T21:27:00Z">
+              <w:r>
+                <w:rPr>
+                  <w:rFonts w:ascii="Calibri" w:eastAsia="Calibri" w:hAnsi="Calibri" w:cs="Times New Roman"/>
+                </w:rPr>
+                <w:t>Moral Framing</w:t>
+              </w:r>
+            </w:ins>
+          </w:p>
+        </w:tc>
+        <w:tc>
+          <w:tcPr>
+            <w:tcW w:w="1173" w:type="dxa"/>
+            <w:tcPrChange w:id="652" w:author="Duan, Sean (MU-Student)" w:date="2025-03-28T16:53:00Z" w16du:dateUtc="2025-03-28T21:53:00Z">
+              <w:tcPr>
+                <w:tcW w:w="1173" w:type="dxa"/>
+              </w:tcPr>
+            </w:tcPrChange>
+          </w:tcPr>
+          <w:p>
+            <w:pPr>
+              <w:spacing w:after="100" w:afterAutospacing="1"/>
+              <w:rPr>
+                <w:ins w:id="653" w:author="Duan, Sean (MU-Student)" w:date="2025-03-28T16:27:00Z" w16du:dateUtc="2025-03-28T21:27:00Z"/>
+                <w:rFonts w:ascii="Calibri" w:eastAsia="Calibri" w:hAnsi="Calibri" w:cs="Times New Roman"/>
+              </w:rPr>
+            </w:pPr>
+            <w:ins w:id="654" w:author="Duan, Sean (MU-Student)" w:date="2025-03-28T16:50:00Z" w16du:dateUtc="2025-03-28T21:50:00Z">
+              <w:r>
+                <w:rPr>
+                  <w:rFonts w:ascii="Calibri" w:eastAsia="Calibri" w:hAnsi="Calibri" w:cs="Times New Roman"/>
+                </w:rPr>
+                <w:t>11.37</w:t>
+              </w:r>
+            </w:ins>
+            <w:ins w:id="655" w:author="Duan, Sean (MU-Student)" w:date="2025-03-28T16:27:00Z" w16du:dateUtc="2025-03-28T21:27:00Z">
+              <w:r>
+                <w:rPr>
+                  <w:rFonts w:ascii="Calibri" w:eastAsia="Calibri" w:hAnsi="Calibri" w:cs="Times New Roman"/>
+                </w:rPr>
+                <w:t xml:space="preserve"> (</w:t>
+              </w:r>
+            </w:ins>
+            <w:ins w:id="656" w:author="Duan, Sean (MU-Student)" w:date="2025-03-28T16:50:00Z" w16du:dateUtc="2025-03-28T21:50:00Z">
+              <w:r>
+                <w:rPr>
+                  <w:rFonts w:ascii="Calibri" w:eastAsia="Calibri" w:hAnsi="Calibri" w:cs="Times New Roman"/>
+                </w:rPr>
+                <w:t>14.59</w:t>
+              </w:r>
+            </w:ins>
+            <w:ins w:id="657" w:author="Duan, Sean (MU-Student)" w:date="2025-03-28T16:27:00Z" w16du:dateUtc="2025-03-28T21:27:00Z">
+              <w:r>
+                <w:rPr>
+                  <w:rFonts w:ascii="Calibri" w:eastAsia="Calibri" w:hAnsi="Calibri" w:cs="Times New Roman"/>
+                </w:rPr>
+                <w:t>)</w:t>
+              </w:r>
+            </w:ins>
+          </w:p>
+        </w:tc>
+        <w:tc>
+          <w:tcPr>
+            <w:tcW w:w="1204" w:type="dxa"/>
+            <w:tcPrChange w:id="658" w:author="Duan, Sean (MU-Student)" w:date="2025-03-28T16:53:00Z" w16du:dateUtc="2025-03-28T21:53:00Z">
+              <w:tcPr>
+                <w:tcW w:w="1204" w:type="dxa"/>
+              </w:tcPr>
+            </w:tcPrChange>
+          </w:tcPr>
+          <w:p>
+            <w:pPr>
+              <w:spacing w:after="100" w:afterAutospacing="1"/>
+              <w:rPr>
+                <w:ins w:id="659" w:author="Duan, Sean (MU-Student)" w:date="2025-03-28T16:27:00Z" w16du:dateUtc="2025-03-28T21:27:00Z"/>
+                <w:rFonts w:ascii="Calibri" w:eastAsia="Calibri" w:hAnsi="Calibri" w:cs="Times New Roman"/>
+              </w:rPr>
+            </w:pPr>
+            <w:ins w:id="660" w:author="Duan, Sean (MU-Student)" w:date="2025-03-28T16:50:00Z" w16du:dateUtc="2025-03-28T21:50:00Z">
+              <w:r>
+                <w:rPr>
+                  <w:rFonts w:ascii="Calibri" w:eastAsia="Calibri" w:hAnsi="Calibri" w:cs="Times New Roman"/>
+                </w:rPr>
+                <w:t>16</w:t>
+              </w:r>
+            </w:ins>
+            <w:ins w:id="661" w:author="Duan, Sean (MU-Student)" w:date="2025-03-28T16:27:00Z" w16du:dateUtc="2025-03-28T21:27:00Z">
+              <w:r>
+                <w:rPr>
+                  <w:rFonts w:ascii="Calibri" w:eastAsia="Calibri" w:hAnsi="Calibri" w:cs="Times New Roman"/>
+                </w:rPr>
+                <w:t>.</w:t>
+              </w:r>
+            </w:ins>
+            <w:ins w:id="662" w:author="Duan, Sean (MU-Student)" w:date="2025-03-28T16:51:00Z" w16du:dateUtc="2025-03-28T21:51:00Z">
+              <w:r>
+                <w:rPr>
+                  <w:rFonts w:ascii="Calibri" w:eastAsia="Calibri" w:hAnsi="Calibri" w:cs="Times New Roman"/>
+                </w:rPr>
+                <w:t>26</w:t>
+              </w:r>
+            </w:ins>
+            <w:ins w:id="663" w:author="Duan, Sean (MU-Student)" w:date="2025-03-28T16:27:00Z" w16du:dateUtc="2025-03-28T21:27:00Z">
+              <w:r>
+                <w:rPr>
+                  <w:rFonts w:ascii="Calibri" w:eastAsia="Calibri" w:hAnsi="Calibri" w:cs="Times New Roman"/>
+                </w:rPr>
+                <w:t xml:space="preserve"> (</w:t>
+              </w:r>
+            </w:ins>
+            <w:ins w:id="664" w:author="Duan, Sean (MU-Student)" w:date="2025-03-28T16:51:00Z" w16du:dateUtc="2025-03-28T21:51:00Z">
+              <w:r>
+                <w:rPr>
+                  <w:rFonts w:ascii="Calibri" w:eastAsia="Calibri" w:hAnsi="Calibri" w:cs="Times New Roman"/>
+                </w:rPr>
+                <w:t>14.36</w:t>
+              </w:r>
+            </w:ins>
+            <w:ins w:id="665" w:author="Duan, Sean (MU-Student)" w:date="2025-03-28T16:27:00Z" w16du:dateUtc="2025-03-28T21:27:00Z">
+              <w:r>
+                <w:rPr>
+                  <w:rFonts w:ascii="Calibri" w:eastAsia="Calibri" w:hAnsi="Calibri" w:cs="Times New Roman"/>
+                </w:rPr>
+                <w:t>)</w:t>
+              </w:r>
+            </w:ins>
+          </w:p>
+        </w:tc>
+        <w:tc>
+          <w:tcPr>
+            <w:tcW w:w="1186" w:type="dxa"/>
+            <w:tcPrChange w:id="666" w:author="Duan, Sean (MU-Student)" w:date="2025-03-28T16:53:00Z" w16du:dateUtc="2025-03-28T21:53:00Z">
+              <w:tcPr>
+                <w:tcW w:w="1186" w:type="dxa"/>
+              </w:tcPr>
+            </w:tcPrChange>
+          </w:tcPr>
+          <w:p>
+            <w:pPr>
+              <w:spacing w:after="100" w:afterAutospacing="1"/>
+              <w:rPr>
+                <w:ins w:id="667" w:author="Duan, Sean (MU-Student)" w:date="2025-03-28T16:27:00Z" w16du:dateUtc="2025-03-28T21:27:00Z"/>
+                <w:rFonts w:ascii="Calibri" w:eastAsia="Calibri" w:hAnsi="Calibri" w:cs="Times New Roman"/>
+              </w:rPr>
+            </w:pPr>
+            <w:ins w:id="668" w:author="Duan, Sean (MU-Student)" w:date="2025-03-28T16:51:00Z" w16du:dateUtc="2025-03-28T21:51:00Z">
+              <w:r>
+                <w:rPr>
+                  <w:rFonts w:ascii="Calibri" w:eastAsia="Calibri" w:hAnsi="Calibri" w:cs="Times New Roman"/>
+                </w:rPr>
+                <w:t>17</w:t>
+              </w:r>
+            </w:ins>
+            <w:ins w:id="669" w:author="Duan, Sean (MU-Student)" w:date="2025-03-28T16:52:00Z" w16du:dateUtc="2025-03-28T21:52:00Z">
+              <w:r>
+                <w:rPr>
+                  <w:rFonts w:ascii="Calibri" w:eastAsia="Calibri" w:hAnsi="Calibri" w:cs="Times New Roman"/>
+                </w:rPr>
+                <w:t>.29</w:t>
+              </w:r>
+            </w:ins>
+            <w:ins w:id="670" w:author="Duan, Sean (MU-Student)" w:date="2025-03-28T16:27:00Z" w16du:dateUtc="2025-03-28T21:27:00Z">
+              <w:r>
+                <w:rPr>
+                  <w:rFonts w:ascii="Calibri" w:eastAsia="Calibri" w:hAnsi="Calibri" w:cs="Times New Roman"/>
+                </w:rPr>
+                <w:t xml:space="preserve"> (</w:t>
+              </w:r>
+            </w:ins>
+            <w:ins w:id="671" w:author="Duan, Sean (MU-Student)" w:date="2025-03-28T16:52:00Z" w16du:dateUtc="2025-03-28T21:52:00Z">
+              <w:r>
+                <w:rPr>
+                  <w:rFonts w:ascii="Calibri" w:eastAsia="Calibri" w:hAnsi="Calibri" w:cs="Times New Roman"/>
+                </w:rPr>
+                <w:t>15.98</w:t>
+              </w:r>
+            </w:ins>
+            <w:ins w:id="672" w:author="Duan, Sean (MU-Student)" w:date="2025-03-28T16:27:00Z" w16du:dateUtc="2025-03-28T21:27:00Z">
+              <w:r>
+                <w:rPr>
+                  <w:rFonts w:ascii="Calibri" w:eastAsia="Calibri" w:hAnsi="Calibri" w:cs="Times New Roman"/>
+                </w:rPr>
+                <w:t>)</w:t>
+              </w:r>
+            </w:ins>
+          </w:p>
+        </w:tc>
+        <w:tc>
+          <w:tcPr>
+            <w:tcW w:w="1359" w:type="dxa"/>
+            <w:tcPrChange w:id="673" w:author="Duan, Sean (MU-Student)" w:date="2025-03-28T16:53:00Z" w16du:dateUtc="2025-03-28T21:53:00Z">
+              <w:tcPr>
+                <w:tcW w:w="1359" w:type="dxa"/>
+              </w:tcPr>
+            </w:tcPrChange>
+          </w:tcPr>
+          <w:p>
+            <w:pPr>
+              <w:spacing w:after="100" w:afterAutospacing="1"/>
+              <w:rPr>
+                <w:ins w:id="674" w:author="Duan, Sean (MU-Student)" w:date="2025-03-28T16:27:00Z" w16du:dateUtc="2025-03-28T21:27:00Z"/>
+                <w:rFonts w:ascii="Calibri" w:eastAsia="Calibri" w:hAnsi="Calibri" w:cs="Times New Roman"/>
+              </w:rPr>
+            </w:pPr>
+            <w:ins w:id="675" w:author="Duan, Sean (MU-Student)" w:date="2025-03-28T16:51:00Z" w16du:dateUtc="2025-03-28T21:51:00Z">
+              <w:r>
+                <w:rPr>
+                  <w:rFonts w:ascii="Calibri" w:eastAsia="Calibri" w:hAnsi="Calibri" w:cs="Times New Roman"/>
+                </w:rPr>
+                <w:t>20.10</w:t>
+              </w:r>
+            </w:ins>
+            <w:ins w:id="676" w:author="Duan, Sean (MU-Student)" w:date="2025-03-28T16:53:00Z" w16du:dateUtc="2025-03-28T21:53:00Z">
+              <w:r>
+                <w:rPr>
+                  <w:rFonts w:ascii="Calibri" w:eastAsia="Calibri" w:hAnsi="Calibri" w:cs="Times New Roman"/>
+                </w:rPr>
+                <w:t xml:space="preserve"> </w:t>
+              </w:r>
+            </w:ins>
+            <w:ins w:id="677" w:author="Duan, Sean (MU-Student)" w:date="2025-03-28T16:27:00Z" w16du:dateUtc="2025-03-28T21:27:00Z">
+              <w:r>
+                <w:rPr>
+                  <w:rFonts w:ascii="Calibri" w:eastAsia="Calibri" w:hAnsi="Calibri" w:cs="Times New Roman"/>
+                </w:rPr>
+                <w:t>(</w:t>
+              </w:r>
+            </w:ins>
+            <w:ins w:id="678" w:author="Duan, Sean (MU-Student)" w:date="2025-03-28T16:51:00Z" w16du:dateUtc="2025-03-28T21:51:00Z">
+              <w:r>
+                <w:rPr>
+                  <w:rFonts w:ascii="Calibri" w:eastAsia="Calibri" w:hAnsi="Calibri" w:cs="Times New Roman"/>
+                </w:rPr>
+                <w:t>15.60</w:t>
+              </w:r>
+            </w:ins>
+            <w:ins w:id="679" w:author="Duan, Sean (MU-Student)" w:date="2025-03-28T16:27:00Z" w16du:dateUtc="2025-03-28T21:27:00Z">
+              <w:r>
+                <w:rPr>
+                  <w:rFonts w:ascii="Calibri" w:eastAsia="Calibri" w:hAnsi="Calibri" w:cs="Times New Roman"/>
+                </w:rPr>
+                <w:t>)</w:t>
+              </w:r>
+            </w:ins>
+          </w:p>
+        </w:tc>
+        <w:tc>
+          <w:tcPr>
+            <w:tcW w:w="990" w:type="dxa"/>
+            <w:tcPrChange w:id="680" w:author="Duan, Sean (MU-Student)" w:date="2025-03-28T16:53:00Z" w16du:dateUtc="2025-03-28T21:53:00Z">
+              <w:tcPr>
+                <w:tcW w:w="660" w:type="dxa"/>
+                <w:gridSpan w:val="2"/>
+              </w:tcPr>
+            </w:tcPrChange>
+          </w:tcPr>
+          <w:p>
+            <w:pPr>
+              <w:spacing w:after="100" w:afterAutospacing="1"/>
+              <w:rPr>
+                <w:ins w:id="681" w:author="Duan, Sean (MU-Student)" w:date="2025-03-28T16:29:00Z" w16du:dateUtc="2025-03-28T21:29:00Z"/>
+                <w:rFonts w:ascii="Calibri" w:eastAsia="Calibri" w:hAnsi="Calibri" w:cs="Times New Roman"/>
+              </w:rPr>
+            </w:pPr>
+            <w:ins w:id="682" w:author="Duan, Sean (MU-Student)" w:date="2025-03-28T16:53:00Z" w16du:dateUtc="2025-03-28T21:53:00Z">
+              <w:r>
+                <w:rPr>
+                  <w:rFonts w:ascii="Calibri" w:eastAsia="Calibri" w:hAnsi="Calibri" w:cs="Times New Roman"/>
+                </w:rPr>
+                <w:t>7.433 (12.90)</w:t>
+              </w:r>
+            </w:ins>
+          </w:p>
+        </w:tc>
+        <w:tc>
+          <w:tcPr>
+            <w:tcW w:w="1008" w:type="dxa"/>
+            <w:tcPrChange w:id="683" w:author="Duan, Sean (MU-Student)" w:date="2025-03-28T16:53:00Z" w16du:dateUtc="2025-03-28T21:53:00Z">
+              <w:tcPr>
+                <w:tcW w:w="1338" w:type="dxa"/>
+                <w:gridSpan w:val="2"/>
+              </w:tcPr>
+            </w:tcPrChange>
+          </w:tcPr>
+          <w:p>
+            <w:pPr>
+              <w:spacing w:after="100" w:afterAutospacing="1"/>
+              <w:rPr>
+                <w:ins w:id="684" w:author="Duan, Sean (MU-Student)" w:date="2025-03-28T16:30:00Z" w16du:dateUtc="2025-03-28T21:30:00Z"/>
+                <w:rFonts w:ascii="Calibri" w:eastAsia="Calibri" w:hAnsi="Calibri" w:cs="Times New Roman"/>
+              </w:rPr>
+            </w:pPr>
+            <w:ins w:id="685" w:author="Duan, Sean (MU-Student)" w:date="2025-03-28T16:54:00Z" w16du:dateUtc="2025-03-28T21:54:00Z">
+              <w:r>
+                <w:rPr>
+                  <w:rFonts w:ascii="Calibri" w:eastAsia="Calibri" w:hAnsi="Calibri" w:cs="Times New Roman"/>
+                </w:rPr>
+                <w:t>9.510 (14.35)</w:t>
+              </w:r>
+            </w:ins>
+          </w:p>
+        </w:tc>
+      </w:tr>
+      <w:tr>
+        <w:trPr>
+          <w:gridAfter w:val="1"/>
+          <w:wAfter w:w="8" w:type="dxa"/>
+          <w:trHeight w:val="1430"/>
+          <w:ins w:id="686" w:author="Duan, Sean (MU-Student)" w:date="2025-03-28T16:27:00Z" w16du:dateUtc="2025-03-28T21:27:00Z"/>
+          <w:trPrChange w:id="687" w:author="Duan, Sean (MU-Student)" w:date="2025-03-28T16:53:00Z" w16du:dateUtc="2025-03-28T21:53:00Z">
+            <w:trPr>
+              <w:gridAfter w:val="1"/>
+              <w:trHeight w:val="1430"/>
+            </w:trPr>
+          </w:trPrChange>
+        </w:trPr>
+        <w:tc>
+          <w:tcPr>
+            <w:tcW w:w="1300" w:type="dxa"/>
+            <w:vMerge/>
+            <w:tcPrChange w:id="688" w:author="Duan, Sean (MU-Student)" w:date="2025-03-28T16:53:00Z" w16du:dateUtc="2025-03-28T21:53:00Z">
+              <w:tcPr>
+                <w:tcW w:w="1300" w:type="dxa"/>
+                <w:vMerge/>
+              </w:tcPr>
+            </w:tcPrChange>
+          </w:tcPr>
+          <w:p>
+            <w:pPr>
+              <w:spacing w:after="100" w:afterAutospacing="1"/>
+              <w:rPr>
+                <w:ins w:id="689" w:author="Duan, Sean (MU-Student)" w:date="2025-03-28T16:27:00Z" w16du:dateUtc="2025-03-28T21:27:00Z"/>
+                <w:rFonts w:ascii="Calibri" w:eastAsia="Calibri" w:hAnsi="Calibri" w:cs="Times New Roman"/>
+              </w:rPr>
+            </w:pPr>
+          </w:p>
+        </w:tc>
+        <w:tc>
+          <w:tcPr>
+            <w:tcW w:w="1243" w:type="dxa"/>
+            <w:tcPrChange w:id="690" w:author="Duan, Sean (MU-Student)" w:date="2025-03-28T16:53:00Z" w16du:dateUtc="2025-03-28T21:53:00Z">
+              <w:tcPr>
+                <w:tcW w:w="1243" w:type="dxa"/>
+              </w:tcPr>
+            </w:tcPrChange>
+          </w:tcPr>
+          <w:p>
+            <w:pPr>
+              <w:spacing w:after="100" w:afterAutospacing="1"/>
+              <w:rPr>
+                <w:ins w:id="691" w:author="Duan, Sean (MU-Student)" w:date="2025-03-28T16:27:00Z" w16du:dateUtc="2025-03-28T21:27:00Z"/>
+                <w:rFonts w:ascii="Calibri" w:eastAsia="Calibri" w:hAnsi="Calibri" w:cs="Times New Roman"/>
+              </w:rPr>
+            </w:pPr>
+            <w:ins w:id="692" w:author="Duan, Sean (MU-Student)" w:date="2025-03-28T16:27:00Z" w16du:dateUtc="2025-03-28T21:27:00Z">
+              <w:r>
+                <w:rPr>
+                  <w:rFonts w:ascii="Calibri" w:eastAsia="Calibri" w:hAnsi="Calibri" w:cs="Times New Roman"/>
+                </w:rPr>
+                <w:t>Pragmatic Framing</w:t>
+              </w:r>
+            </w:ins>
+          </w:p>
+        </w:tc>
+        <w:tc>
+          <w:tcPr>
+            <w:tcW w:w="1173" w:type="dxa"/>
+            <w:tcPrChange w:id="693" w:author="Duan, Sean (MU-Student)" w:date="2025-03-28T16:53:00Z" w16du:dateUtc="2025-03-28T21:53:00Z">
+              <w:tcPr>
+                <w:tcW w:w="1173" w:type="dxa"/>
+              </w:tcPr>
+            </w:tcPrChange>
+          </w:tcPr>
+          <w:p>
+            <w:pPr>
+              <w:spacing w:after="100" w:afterAutospacing="1"/>
+              <w:rPr>
+                <w:ins w:id="694" w:author="Duan, Sean (MU-Student)" w:date="2025-03-28T16:27:00Z" w16du:dateUtc="2025-03-28T21:27:00Z"/>
+                <w:rFonts w:ascii="Calibri" w:eastAsia="Calibri" w:hAnsi="Calibri" w:cs="Times New Roman"/>
+              </w:rPr>
+            </w:pPr>
+            <w:ins w:id="695" w:author="Duan, Sean (MU-Student)" w:date="2025-03-28T16:59:00Z" w16du:dateUtc="2025-03-28T21:59:00Z">
+              <w:r>
+                <w:rPr>
+                  <w:rFonts w:ascii="Calibri" w:eastAsia="Calibri" w:hAnsi="Calibri" w:cs="Times New Roman"/>
+                </w:rPr>
+                <w:t>13.63</w:t>
+              </w:r>
+            </w:ins>
+            <w:ins w:id="696" w:author="Duan, Sean (MU-Student)" w:date="2025-03-28T16:27:00Z" w16du:dateUtc="2025-03-28T21:27:00Z">
+              <w:r>
+                <w:rPr>
+                  <w:rFonts w:ascii="Calibri" w:eastAsia="Calibri" w:hAnsi="Calibri" w:cs="Times New Roman"/>
+                </w:rPr>
+                <w:t xml:space="preserve"> (</w:t>
+              </w:r>
+            </w:ins>
+            <w:ins w:id="697" w:author="Duan, Sean (MU-Student)" w:date="2025-03-28T16:59:00Z" w16du:dateUtc="2025-03-28T21:59:00Z">
+              <w:r>
+                <w:rPr>
+                  <w:rFonts w:ascii="Calibri" w:eastAsia="Calibri" w:hAnsi="Calibri" w:cs="Times New Roman"/>
+                </w:rPr>
+                <w:t>14.</w:t>
+              </w:r>
+            </w:ins>
+            <w:ins w:id="698" w:author="Duan, Sean (MU-Student)" w:date="2025-03-28T17:00:00Z" w16du:dateUtc="2025-03-28T22:00:00Z">
+              <w:r>
+                <w:rPr>
+                  <w:rFonts w:ascii="Calibri" w:eastAsia="Calibri" w:hAnsi="Calibri" w:cs="Times New Roman"/>
+                </w:rPr>
+                <w:t>34</w:t>
+              </w:r>
+            </w:ins>
+            <w:ins w:id="699" w:author="Duan, Sean (MU-Student)" w:date="2025-03-28T16:27:00Z" w16du:dateUtc="2025-03-28T21:27:00Z">
+              <w:r>
+                <w:rPr>
+                  <w:rFonts w:ascii="Calibri" w:eastAsia="Calibri" w:hAnsi="Calibri" w:cs="Times New Roman"/>
+                </w:rPr>
+                <w:t>)</w:t>
+              </w:r>
+            </w:ins>
+          </w:p>
+        </w:tc>
+        <w:tc>
+          <w:tcPr>
+            <w:tcW w:w="1204" w:type="dxa"/>
+            <w:tcPrChange w:id="700" w:author="Duan, Sean (MU-Student)" w:date="2025-03-28T16:53:00Z" w16du:dateUtc="2025-03-28T21:53:00Z">
+              <w:tcPr>
+                <w:tcW w:w="1204" w:type="dxa"/>
+              </w:tcPr>
+            </w:tcPrChange>
+          </w:tcPr>
+          <w:p>
+            <w:pPr>
+              <w:spacing w:after="100" w:afterAutospacing="1"/>
+              <w:rPr>
+                <w:ins w:id="701" w:author="Duan, Sean (MU-Student)" w:date="2025-03-28T16:27:00Z" w16du:dateUtc="2025-03-28T21:27:00Z"/>
+                <w:rFonts w:ascii="Calibri" w:eastAsia="Calibri" w:hAnsi="Calibri" w:cs="Times New Roman"/>
+              </w:rPr>
+            </w:pPr>
+            <w:ins w:id="702" w:author="Duan, Sean (MU-Student)" w:date="2025-03-28T17:00:00Z" w16du:dateUtc="2025-03-28T22:00:00Z">
+              <w:r>
+                <w:rPr>
+                  <w:rFonts w:ascii="Calibri" w:eastAsia="Calibri" w:hAnsi="Calibri" w:cs="Times New Roman"/>
+                </w:rPr>
+                <w:t>16.03 (14.55)</w:t>
+              </w:r>
+            </w:ins>
+          </w:p>
+        </w:tc>
+        <w:tc>
+          <w:tcPr>
+            <w:tcW w:w="1186" w:type="dxa"/>
+            <w:tcPrChange w:id="703" w:author="Duan, Sean (MU-Student)" w:date="2025-03-28T16:53:00Z" w16du:dateUtc="2025-03-28T21:53:00Z">
+              <w:tcPr>
+                <w:tcW w:w="1186" w:type="dxa"/>
+              </w:tcPr>
+            </w:tcPrChange>
+          </w:tcPr>
+          <w:p>
+            <w:pPr>
+              <w:spacing w:after="100" w:afterAutospacing="1"/>
+              <w:rPr>
+                <w:ins w:id="704" w:author="Duan, Sean (MU-Student)" w:date="2025-03-28T16:27:00Z" w16du:dateUtc="2025-03-28T21:27:00Z"/>
+                <w:rFonts w:ascii="Calibri" w:eastAsia="Calibri" w:hAnsi="Calibri" w:cs="Times New Roman"/>
+              </w:rPr>
+            </w:pPr>
+            <w:ins w:id="705" w:author="Duan, Sean (MU-Student)" w:date="2025-03-28T16:56:00Z" w16du:dateUtc="2025-03-28T21:56:00Z">
+              <w:r>
+                <w:rPr>
+                  <w:rFonts w:ascii="Calibri" w:eastAsia="Calibri" w:hAnsi="Calibri" w:cs="Times New Roman"/>
+                </w:rPr>
+                <w:t xml:space="preserve">19.51 </w:t>
+              </w:r>
+            </w:ins>
+            <w:ins w:id="706" w:author="Duan, Sean (MU-Student)" w:date="2025-03-28T16:27:00Z" w16du:dateUtc="2025-03-28T21:27:00Z">
+              <w:r>
+                <w:rPr>
+                  <w:rFonts w:ascii="Calibri" w:eastAsia="Calibri" w:hAnsi="Calibri" w:cs="Times New Roman"/>
+                </w:rPr>
+                <w:t>(</w:t>
+              </w:r>
+            </w:ins>
+            <w:ins w:id="707" w:author="Duan, Sean (MU-Student)" w:date="2025-03-28T16:56:00Z" w16du:dateUtc="2025-03-28T21:56:00Z">
+              <w:r>
+                <w:rPr>
+                  <w:rFonts w:ascii="Calibri" w:eastAsia="Calibri" w:hAnsi="Calibri" w:cs="Times New Roman"/>
+                </w:rPr>
+                <w:t>14.51</w:t>
+              </w:r>
+            </w:ins>
+            <w:ins w:id="708" w:author="Duan, Sean (MU-Student)" w:date="2025-03-28T16:27:00Z" w16du:dateUtc="2025-03-28T21:27:00Z">
+              <w:r>
+                <w:rPr>
+                  <w:rFonts w:ascii="Calibri" w:eastAsia="Calibri" w:hAnsi="Calibri" w:cs="Times New Roman"/>
+                </w:rPr>
+                <w:t>)</w:t>
+              </w:r>
+            </w:ins>
+          </w:p>
+        </w:tc>
+        <w:tc>
+          <w:tcPr>
+            <w:tcW w:w="1359" w:type="dxa"/>
+            <w:tcPrChange w:id="709" w:author="Duan, Sean (MU-Student)" w:date="2025-03-28T16:53:00Z" w16du:dateUtc="2025-03-28T21:53:00Z">
+              <w:tcPr>
+                <w:tcW w:w="1359" w:type="dxa"/>
+              </w:tcPr>
+            </w:tcPrChange>
+          </w:tcPr>
+          <w:p>
+            <w:pPr>
+              <w:spacing w:after="100" w:afterAutospacing="1"/>
+              <w:rPr>
+                <w:ins w:id="710" w:author="Duan, Sean (MU-Student)" w:date="2025-03-28T16:27:00Z" w16du:dateUtc="2025-03-28T21:27:00Z"/>
+                <w:rFonts w:ascii="Calibri" w:eastAsia="Calibri" w:hAnsi="Calibri" w:cs="Times New Roman"/>
+              </w:rPr>
+            </w:pPr>
+            <w:ins w:id="711" w:author="Duan, Sean (MU-Student)" w:date="2025-03-28T16:56:00Z" w16du:dateUtc="2025-03-28T21:56:00Z">
+              <w:r>
+                <w:rPr>
+                  <w:rFonts w:ascii="Calibri" w:eastAsia="Calibri" w:hAnsi="Calibri" w:cs="Times New Roman"/>
+                </w:rPr>
+                <w:t>21</w:t>
+              </w:r>
+            </w:ins>
+            <w:ins w:id="712" w:author="Duan, Sean (MU-Student)" w:date="2025-03-28T16:57:00Z" w16du:dateUtc="2025-03-28T21:57:00Z">
+              <w:r>
+                <w:rPr>
+                  <w:rFonts w:ascii="Calibri" w:eastAsia="Calibri" w:hAnsi="Calibri" w:cs="Times New Roman"/>
+                </w:rPr>
+                <w:t>.30</w:t>
+              </w:r>
+            </w:ins>
+            <w:ins w:id="713" w:author="Duan, Sean (MU-Student)" w:date="2025-03-28T16:27:00Z" w16du:dateUtc="2025-03-28T21:27:00Z">
+              <w:r>
+                <w:rPr>
+                  <w:rFonts w:ascii="Calibri" w:eastAsia="Calibri" w:hAnsi="Calibri" w:cs="Times New Roman"/>
+                </w:rPr>
+                <w:t xml:space="preserve"> (</w:t>
+              </w:r>
+            </w:ins>
+            <w:ins w:id="714" w:author="Duan, Sean (MU-Student)" w:date="2025-03-28T16:57:00Z" w16du:dateUtc="2025-03-28T21:57:00Z">
+              <w:r>
+                <w:rPr>
+                  <w:rFonts w:ascii="Calibri" w:eastAsia="Calibri" w:hAnsi="Calibri" w:cs="Times New Roman"/>
+                </w:rPr>
+                <w:t>15.35</w:t>
+              </w:r>
+            </w:ins>
+            <w:ins w:id="715" w:author="Duan, Sean (MU-Student)" w:date="2025-03-28T16:27:00Z" w16du:dateUtc="2025-03-28T21:27:00Z">
+              <w:r>
+                <w:rPr>
+                  <w:rFonts w:ascii="Calibri" w:eastAsia="Calibri" w:hAnsi="Calibri" w:cs="Times New Roman"/>
+                </w:rPr>
+                <w:t>)</w:t>
+              </w:r>
+            </w:ins>
+          </w:p>
+        </w:tc>
+        <w:tc>
+          <w:tcPr>
+            <w:tcW w:w="990" w:type="dxa"/>
+            <w:tcPrChange w:id="716" w:author="Duan, Sean (MU-Student)" w:date="2025-03-28T16:53:00Z" w16du:dateUtc="2025-03-28T21:53:00Z">
+              <w:tcPr>
+                <w:tcW w:w="660" w:type="dxa"/>
+                <w:gridSpan w:val="2"/>
+              </w:tcPr>
+            </w:tcPrChange>
+          </w:tcPr>
+          <w:p>
+            <w:pPr>
+              <w:spacing w:after="100" w:afterAutospacing="1"/>
+              <w:rPr>
+                <w:ins w:id="717" w:author="Duan, Sean (MU-Student)" w:date="2025-03-28T16:29:00Z" w16du:dateUtc="2025-03-28T21:29:00Z"/>
+                <w:rFonts w:ascii="Calibri" w:eastAsia="Calibri" w:hAnsi="Calibri" w:cs="Times New Roman"/>
+              </w:rPr>
+            </w:pPr>
+            <w:ins w:id="718" w:author="Duan, Sean (MU-Student)" w:date="2025-03-28T16:55:00Z" w16du:dateUtc="2025-03-28T21:55:00Z">
+              <w:r>
+                <w:rPr>
+                  <w:rFonts w:ascii="Calibri" w:eastAsia="Calibri" w:hAnsi="Calibri" w:cs="Times New Roman"/>
+                </w:rPr>
+                <w:t>8.105 (17.16)</w:t>
+              </w:r>
+            </w:ins>
+          </w:p>
+        </w:tc>
+        <w:tc>
+          <w:tcPr>
+            <w:tcW w:w="1008" w:type="dxa"/>
+            <w:tcPrChange w:id="719" w:author="Duan, Sean (MU-Student)" w:date="2025-03-28T16:53:00Z" w16du:dateUtc="2025-03-28T21:53:00Z">
+              <w:tcPr>
+                <w:tcW w:w="1338" w:type="dxa"/>
+                <w:gridSpan w:val="2"/>
+              </w:tcPr>
+            </w:tcPrChange>
+          </w:tcPr>
+          <w:p>
+            <w:pPr>
+              <w:spacing w:after="100" w:afterAutospacing="1"/>
+              <w:rPr>
+                <w:ins w:id="720" w:author="Duan, Sean (MU-Student)" w:date="2025-03-28T16:30:00Z" w16du:dateUtc="2025-03-28T21:30:00Z"/>
+                <w:rFonts w:ascii="Calibri" w:eastAsia="Calibri" w:hAnsi="Calibri" w:cs="Times New Roman"/>
+              </w:rPr>
+            </w:pPr>
+            <w:ins w:id="721" w:author="Duan, Sean (MU-Student)" w:date="2025-03-28T16:54:00Z" w16du:dateUtc="2025-03-28T21:54:00Z">
+              <w:r>
+                <w:rPr>
+                  <w:rFonts w:ascii="Calibri" w:eastAsia="Calibri" w:hAnsi="Calibri" w:cs="Times New Roman"/>
+                </w:rPr>
+                <w:t>9.984 (1</w:t>
+              </w:r>
+            </w:ins>
+            <w:ins w:id="722" w:author="Duan, Sean (MU-Student)" w:date="2025-03-28T16:55:00Z" w16du:dateUtc="2025-03-28T21:55:00Z">
+              <w:r>
+                <w:rPr>
+                  <w:rFonts w:ascii="Calibri" w:eastAsia="Calibri" w:hAnsi="Calibri" w:cs="Times New Roman"/>
+                </w:rPr>
+                <w:t>6.20</w:t>
+              </w:r>
+            </w:ins>
+            <w:ins w:id="723" w:author="Duan, Sean (MU-Student)" w:date="2025-03-28T16:54:00Z" w16du:dateUtc="2025-03-28T21:54:00Z">
+              <w:r>
+                <w:rPr>
+                  <w:rFonts w:ascii="Calibri" w:eastAsia="Calibri" w:hAnsi="Calibri" w:cs="Times New Roman"/>
+                </w:rPr>
+                <w:t>)</w:t>
+              </w:r>
+            </w:ins>
+          </w:p>
+        </w:tc>
+      </w:tr>
+    </w:tbl>
+    <w:p>
+      <w:pPr>
+        <w:spacing w:after="100" w:afterAutospacing="1" w:line="480" w:lineRule="auto"/>
+        <w:ind w:firstLine="720"/>
+        <w:rPr>
+          <w:ins w:id="724" w:author="Duan, Sean (MU-Student)" w:date="2025-03-28T16:23:00Z" w16du:dateUtc="2025-03-28T21:23:00Z"/>
+          <w:rFonts w:ascii="Calibri" w:eastAsia="Calibri" w:hAnsi="Calibri" w:cs="Times New Roman"/>
+        </w:rPr>
+      </w:pPr>
+    </w:p>
+    <w:p>
+      <w:pPr>
+        <w:spacing w:after="100" w:afterAutospacing="1" w:line="480" w:lineRule="auto"/>
+        <w:ind w:firstLine="720"/>
+        <w:rPr>
+          <w:rFonts w:ascii="Calibri" w:eastAsia="Calibri" w:hAnsi="Calibri" w:cs="Times New Roman"/>
+        </w:rPr>
+      </w:pPr>
+      <w:commentRangeStart w:id="725"/>
+      <w:del w:id="726" w:author="Duan, Sean (MU-Student)" w:date="2025-03-28T16:26:00Z" w16du:dateUtc="2025-03-28T21:26:00Z">
+        <w:r>
+          <w:rPr>
+            <w:rFonts w:ascii="Calibri" w:eastAsia="Calibri" w:hAnsi="Calibri" w:cs="Times New Roman"/>
+          </w:rPr>
+          <w:lastRenderedPageBreak/>
+          <w:delText xml:space="preserve">Expanding on our work from Study 2, we also wanted to see if the moral conviction manipulation successfully impacted perceived levels of moral conviction regarding [topic]. </w:delText>
+        </w:r>
+        <w:commentRangeEnd w:id="725"/>
+        <w:r>
+          <w:rPr>
+            <w:rStyle w:val="CommentReference"/>
+          </w:rPr>
+          <w:commentReference w:id="725"/>
+        </w:r>
+        <w:commentRangeStart w:id="727"/>
+        <w:r>
+          <w:rPr>
+            <w:rFonts w:ascii="Calibri" w:eastAsia="Calibri" w:hAnsi="Calibri" w:cs="Times New Roman"/>
+          </w:rPr>
+          <w:delText xml:space="preserve">Each of our </w:delText>
+        </w:r>
+        <w:r>
+          <w:rPr>
+            <w:rFonts w:ascii="Calibri" w:eastAsia="Calibri" w:hAnsi="Calibri" w:cs="Times New Roman"/>
+          </w:rPr>
+          <w:delText>three</w:delText>
+        </w:r>
+        <w:r>
+          <w:rPr>
+            <w:rFonts w:ascii="Calibri" w:eastAsia="Calibri" w:hAnsi="Calibri" w:cs="Times New Roman"/>
+          </w:rPr>
+          <w:delText xml:space="preserve"> </w:delText>
+        </w:r>
+        <w:r>
+          <w:rPr>
+            <w:rFonts w:ascii="Calibri" w:eastAsia="Calibri" w:hAnsi="Calibri" w:cs="Times New Roman"/>
+          </w:rPr>
+          <w:delText>ANOVA</w:delText>
+        </w:r>
+        <w:r>
+          <w:rPr>
+            <w:rFonts w:ascii="Calibri" w:eastAsia="Calibri" w:hAnsi="Calibri" w:cs="Times New Roman"/>
+          </w:rPr>
+          <w:delText xml:space="preserve"> models was composed of our dependent variable (quantified </w:delText>
+        </w:r>
+        <w:r>
+          <w:rPr>
+            <w:rFonts w:ascii="Calibri" w:eastAsia="Calibri" w:hAnsi="Calibri" w:cs="Times New Roman"/>
+          </w:rPr>
+          <w:delText>as the final</w:delText>
+        </w:r>
+        <w:r>
+          <w:rPr>
+            <w:rFonts w:ascii="Calibri" w:eastAsia="Calibri" w:hAnsi="Calibri" w:cs="Times New Roman"/>
+          </w:rPr>
+          <w:delText xml:space="preserve"> level of </w:delText>
+        </w:r>
+        <w:r>
+          <w:rPr>
+            <w:rFonts w:ascii="Calibri" w:eastAsia="Calibri" w:hAnsi="Calibri" w:cs="Times New Roman"/>
+          </w:rPr>
+          <w:delText>moral conviction</w:delText>
+        </w:r>
+        <w:r>
+          <w:rPr>
+            <w:rFonts w:ascii="Calibri" w:eastAsia="Calibri" w:hAnsi="Calibri" w:cs="Times New Roman"/>
+          </w:rPr>
+          <w:delText xml:space="preserve"> for our </w:delText>
+        </w:r>
+        <w:r>
+          <w:rPr>
+            <w:rFonts w:ascii="Calibri" w:eastAsia="Calibri" w:hAnsi="Calibri" w:cs="Times New Roman"/>
+          </w:rPr>
+          <w:delText>[topic], after both manipulations</w:delText>
+        </w:r>
+        <w:r>
+          <w:rPr>
+            <w:rFonts w:ascii="Calibri" w:eastAsia="Calibri" w:hAnsi="Calibri" w:cs="Times New Roman"/>
+          </w:rPr>
+          <w:delText xml:space="preserve">), with </w:delText>
+        </w:r>
+        <w:r>
+          <w:rPr>
+            <w:rFonts w:ascii="Calibri" w:eastAsia="Calibri" w:hAnsi="Calibri" w:cs="Times New Roman"/>
+          </w:rPr>
+          <w:delText>moral conviction manipulation condition, social consensus manipulation condition, initial (pre-manipulation) moral conviction for the [topic], initial [topic] familiarity,</w:delText>
+        </w:r>
+        <w:r>
+          <w:rPr>
+            <w:rFonts w:ascii="Calibri" w:eastAsia="Calibri" w:hAnsi="Calibri" w:cs="Times New Roman"/>
+          </w:rPr>
+          <w:delText xml:space="preserve"> openness to belief change</w:delText>
+        </w:r>
+        <w:r>
+          <w:rPr>
+            <w:rFonts w:ascii="Calibri" w:eastAsia="Calibri" w:hAnsi="Calibri" w:cs="Times New Roman"/>
+          </w:rPr>
+          <w:delText xml:space="preserve"> on [topic], and both utilitarian an deontological orientation</w:delText>
+        </w:r>
+        <w:r>
+          <w:rPr>
+            <w:rFonts w:ascii="Calibri" w:eastAsia="Calibri" w:hAnsi="Calibri" w:cs="Times New Roman"/>
+          </w:rPr>
+          <w:delText xml:space="preserve"> as our ‘simple effect’ predictors. </w:delText>
+        </w:r>
+        <w:commentRangeEnd w:id="727"/>
+        <w:r>
+          <w:rPr>
+            <w:rStyle w:val="CommentReference"/>
+          </w:rPr>
+          <w:commentReference w:id="727"/>
+        </w:r>
+        <w:commentRangeStart w:id="728"/>
+        <w:r>
+          <w:rPr>
+            <w:rFonts w:ascii="Calibri" w:eastAsia="Calibri" w:hAnsi="Calibri" w:cs="Times New Roman"/>
+          </w:rPr>
+          <w:delText>We also plan</w:delText>
+        </w:r>
+        <w:r>
+          <w:rPr>
+            <w:rFonts w:ascii="Calibri" w:eastAsia="Calibri" w:hAnsi="Calibri" w:cs="Times New Roman"/>
+          </w:rPr>
+          <w:delText>ned</w:delText>
+        </w:r>
+        <w:r>
+          <w:rPr>
+            <w:rFonts w:ascii="Calibri" w:eastAsia="Calibri" w:hAnsi="Calibri" w:cs="Times New Roman"/>
+          </w:rPr>
+          <w:delText xml:space="preserve"> on examining the interaction of </w:delText>
+        </w:r>
+        <w:r>
+          <w:rPr>
+            <w:rFonts w:ascii="Calibri" w:eastAsia="Calibri" w:hAnsi="Calibri" w:cs="Times New Roman"/>
+          </w:rPr>
+          <w:delText>the moral conviction and social consensus manipulations</w:delText>
+        </w:r>
+        <w:r>
+          <w:rPr>
+            <w:rFonts w:ascii="Calibri" w:eastAsia="Calibri" w:hAnsi="Calibri" w:cs="Times New Roman"/>
+          </w:rPr>
+          <w:delText>.</w:delText>
+        </w:r>
+        <w:r>
+          <w:rPr>
+            <w:rFonts w:ascii="Calibri" w:eastAsia="Calibri" w:hAnsi="Calibri" w:cs="Times New Roman"/>
+          </w:rPr>
+          <w:delText xml:space="preserve"> </w:delText>
+        </w:r>
+        <w:commentRangeStart w:id="729"/>
+        <w:commentRangeEnd w:id="728"/>
+        <w:r>
+          <w:rPr>
+            <w:rStyle w:val="CommentReference"/>
+          </w:rPr>
+          <w:commentReference w:id="728"/>
+        </w:r>
+      </w:del>
       <w:r>
         <w:rPr>
           <w:noProof/>
         </w:rPr>
         <w:drawing>
-          <wp:inline distT="0" distB="0" distL="0" distR="0" wp14:anchorId="309C4672" wp14:editId="5A2C645E">
+          <wp:inline distT="0" distB="0" distL="0" distR="0" wp14:anchorId="309C4672" wp14:editId="18F100AC">
             <wp:extent cx="5943600" cy="4160520"/>
             <wp:effectExtent l="0" t="0" r="0" b="0"/>
             <wp:docPr id="2036547951" name="Picture 2" descr="A graph of a number of contours&#10;&#10;AI-generated content may be incorrect."/>
@@ -9737,12 +11099,12 @@
           </wp:inline>
         </w:drawing>
       </w:r>
-      <w:commentRangeEnd w:id="577"/>
+      <w:commentRangeEnd w:id="729"/>
       <w:r>
         <w:rPr>
           <w:rStyle w:val="CommentReference"/>
         </w:rPr>
-        <w:commentReference w:id="577"/>
+        <w:commentReference w:id="729"/>
       </w:r>
     </w:p>
     <w:p>
@@ -9750,10 +11112,11 @@
         <w:spacing w:after="100" w:afterAutospacing="1" w:line="480" w:lineRule="auto"/>
         <w:ind w:firstLine="720"/>
         <w:rPr>
+          <w:ins w:id="730" w:author="Duan, Sean (MU-Student)" w:date="2025-03-28T17:03:00Z" w16du:dateUtc="2025-03-28T22:03:00Z"/>
           <w:rFonts w:ascii="Calibri" w:eastAsia="Calibri" w:hAnsi="Calibri" w:cs="Times New Roman"/>
         </w:rPr>
       </w:pPr>
-      <w:commentRangeStart w:id="578"/>
+      <w:commentRangeStart w:id="731"/>
       <w:r>
         <w:rPr>
           <w:rFonts w:ascii="Calibri" w:eastAsia="Calibri" w:hAnsi="Calibri" w:cs="Times New Roman"/>
@@ -10044,14 +11407,7 @@
         <w:rPr>
           <w:rFonts w:ascii="Calibri" w:eastAsia="Calibri" w:hAnsi="Calibri" w:cs="Times New Roman"/>
         </w:rPr>
-        <w:t xml:space="preserve">. Unexpectedly, it seemed like our social consensus condition was associated with </w:t>
-      </w:r>
-      <w:r>
-        <w:rPr>
-          <w:rFonts w:ascii="Calibri" w:eastAsia="Calibri" w:hAnsi="Calibri" w:cs="Times New Roman"/>
-        </w:rPr>
-        <w:lastRenderedPageBreak/>
-        <w:t xml:space="preserve">a change in perceived moral conviction for the topic of ‘AI in the Workplace’ </w:t>
+        <w:t xml:space="preserve">. Unexpectedly, it seemed like our social consensus condition was associated with a change in perceived moral conviction for the topic of ‘AI in the Workplace’ </w:t>
       </w:r>
       <w:r>
         <w:rPr>
@@ -10110,12 +11466,12 @@
         </w:rPr>
         <w:t>)</w:t>
       </w:r>
-      <w:commentRangeEnd w:id="578"/>
+      <w:commentRangeEnd w:id="731"/>
       <w:r>
         <w:rPr>
           <w:rStyle w:val="CommentReference"/>
         </w:rPr>
-        <w:commentReference w:id="578"/>
+        <w:commentReference w:id="731"/>
       </w:r>
     </w:p>
     <w:p>
@@ -10126,17 +11482,43 @@
           <w:rFonts w:ascii="Calibri" w:eastAsia="Calibri" w:hAnsi="Calibri" w:cs="Times New Roman"/>
         </w:rPr>
       </w:pPr>
+      <w:ins w:id="732" w:author="Duan, Sean (MU-Student)" w:date="2025-03-28T17:03:00Z" w16du:dateUtc="2025-03-28T22:03:00Z">
+        <w:r>
+          <w:rPr>
+            <w:rFonts w:ascii="Calibri" w:eastAsia="Calibri" w:hAnsi="Calibri" w:cs="Times New Roman"/>
+          </w:rPr>
+          <w:lastRenderedPageBreak/>
+          <w:t>Our initial manipulation check was</w:t>
+        </w:r>
+      </w:ins>
+      <w:ins w:id="733" w:author="Duan, Sean (MU-Student)" w:date="2025-03-28T17:04:00Z" w16du:dateUtc="2025-03-28T22:04:00Z">
+        <w:r>
+          <w:rPr>
+            <w:rFonts w:ascii="Calibri" w:eastAsia="Calibri" w:hAnsi="Calibri" w:cs="Times New Roman"/>
+          </w:rPr>
+          <w:t xml:space="preserve"> a time x moral conviction manipulation effect on perceived moral conviction. If the intervention worked as intended, this would be significant. However, we found that </w:t>
+        </w:r>
+      </w:ins>
     </w:p>
     <w:p>
       <w:pPr>
         <w:spacing w:after="100" w:afterAutospacing="1" w:line="480" w:lineRule="auto"/>
-        <w:rPr>
-          <w:del w:id="579" w:author="Shaffer, Victoria" w:date="2025-03-21T11:13:00Z" w16du:dateUtc="2025-03-21T16:13:00Z"/>
+        <w:ind w:firstLine="720"/>
+        <w:rPr>
           <w:rFonts w:ascii="Calibri" w:eastAsia="Calibri" w:hAnsi="Calibri" w:cs="Times New Roman"/>
         </w:rPr>
       </w:pPr>
-      <w:commentRangeStart w:id="580"/>
-      <w:del w:id="581" w:author="Shaffer, Victoria" w:date="2025-03-21T11:13:00Z" w16du:dateUtc="2025-03-21T16:13:00Z">
+    </w:p>
+    <w:p>
+      <w:pPr>
+        <w:spacing w:after="100" w:afterAutospacing="1" w:line="480" w:lineRule="auto"/>
+        <w:rPr>
+          <w:del w:id="734" w:author="Shaffer, Victoria" w:date="2025-03-21T11:13:00Z" w16du:dateUtc="2025-03-21T16:13:00Z"/>
+          <w:rFonts w:ascii="Calibri" w:eastAsia="Calibri" w:hAnsi="Calibri" w:cs="Times New Roman"/>
+        </w:rPr>
+      </w:pPr>
+      <w:commentRangeStart w:id="735"/>
+      <w:del w:id="736" w:author="Shaffer, Victoria" w:date="2025-03-21T11:13:00Z" w16du:dateUtc="2025-03-21T16:13:00Z">
         <w:r>
           <w:rPr>
             <w:noProof/>
@@ -10197,11 +11579,11 @@
         <w:spacing w:after="100" w:afterAutospacing="1" w:line="480" w:lineRule="auto"/>
         <w:ind w:firstLine="720"/>
         <w:rPr>
-          <w:ins w:id="582" w:author="Shaffer, Victoria" w:date="2025-03-21T11:07:00Z" w16du:dateUtc="2025-03-21T16:07:00Z"/>
+          <w:ins w:id="737" w:author="Shaffer, Victoria" w:date="2025-03-21T11:07:00Z" w16du:dateUtc="2025-03-21T16:07:00Z"/>
           <w:rFonts w:ascii="Calibri" w:eastAsia="Calibri" w:hAnsi="Calibri" w:cs="Times New Roman"/>
         </w:rPr>
       </w:pPr>
-      <w:ins w:id="583" w:author="Shaffer, Victoria" w:date="2025-03-21T11:07:00Z" w16du:dateUtc="2025-03-21T16:07:00Z">
+      <w:ins w:id="738" w:author="Shaffer, Victoria" w:date="2025-03-21T11:07:00Z" w16du:dateUtc="2025-03-21T16:07:00Z">
         <w:r>
           <w:rPr>
             <w:rFonts w:ascii="Calibri" w:eastAsia="Calibri" w:hAnsi="Calibri" w:cs="Times New Roman"/>
@@ -10537,13 +11919,13 @@
           </w:rPr>
           <w:t xml:space="preserve">. </w:t>
         </w:r>
-        <w:commentRangeStart w:id="584"/>
-        <w:commentRangeEnd w:id="584"/>
+        <w:commentRangeStart w:id="739"/>
+        <w:commentRangeEnd w:id="739"/>
         <w:r>
           <w:rPr>
             <w:rStyle w:val="CommentReference"/>
           </w:rPr>
-          <w:commentReference w:id="584"/>
+          <w:commentReference w:id="739"/>
         </w:r>
       </w:ins>
     </w:p>
@@ -11168,23 +12550,23 @@
         </w:rPr>
         <w:t xml:space="preserve">. </w:t>
       </w:r>
-      <w:commentRangeEnd w:id="580"/>
+      <w:commentRangeEnd w:id="735"/>
       <w:r>
         <w:rPr>
           <w:rStyle w:val="CommentReference"/>
         </w:rPr>
-        <w:commentReference w:id="580"/>
+        <w:commentReference w:id="735"/>
       </w:r>
     </w:p>
     <w:p>
       <w:pPr>
         <w:spacing w:after="100" w:afterAutospacing="1" w:line="480" w:lineRule="auto"/>
         <w:rPr>
-          <w:del w:id="585" w:author="Shaffer, Victoria" w:date="2025-03-21T11:15:00Z" w16du:dateUtc="2025-03-21T16:15:00Z"/>
+          <w:del w:id="740" w:author="Shaffer, Victoria" w:date="2025-03-21T11:15:00Z" w16du:dateUtc="2025-03-21T16:15:00Z"/>
           <w:rFonts w:ascii="Calibri" w:eastAsia="Calibri" w:hAnsi="Calibri" w:cs="Times New Roman"/>
         </w:rPr>
       </w:pPr>
-      <w:del w:id="586" w:author="Shaffer, Victoria" w:date="2025-03-21T11:15:00Z" w16du:dateUtc="2025-03-21T16:15:00Z">
+      <w:del w:id="741" w:author="Shaffer, Victoria" w:date="2025-03-21T11:15:00Z" w16du:dateUtc="2025-03-21T16:15:00Z">
         <w:r>
           <w:rPr>
             <w:noProof/>
@@ -11245,11 +12627,11 @@
         <w:spacing w:after="100" w:afterAutospacing="1" w:line="480" w:lineRule="auto"/>
         <w:ind w:firstLine="720"/>
         <w:rPr>
-          <w:del w:id="587" w:author="Shaffer, Victoria" w:date="2025-03-21T11:15:00Z" w16du:dateUtc="2025-03-21T16:15:00Z"/>
+          <w:del w:id="742" w:author="Shaffer, Victoria" w:date="2025-03-21T11:15:00Z" w16du:dateUtc="2025-03-21T16:15:00Z"/>
           <w:rFonts w:ascii="Calibri" w:eastAsia="Calibri" w:hAnsi="Calibri" w:cs="Times New Roman"/>
         </w:rPr>
       </w:pPr>
-      <w:del w:id="588" w:author="Shaffer, Victoria" w:date="2025-03-21T11:15:00Z" w16du:dateUtc="2025-03-21T16:15:00Z">
+      <w:del w:id="743" w:author="Shaffer, Victoria" w:date="2025-03-21T11:15:00Z" w16du:dateUtc="2025-03-21T16:15:00Z">
         <w:r>
           <w:rPr>
             <w:rFonts w:ascii="Calibri" w:eastAsia="Calibri" w:hAnsi="Calibri" w:cs="Times New Roman"/>
@@ -11832,7 +13214,7 @@
           <w:szCs w:val="24"/>
         </w:rPr>
       </w:pPr>
-      <w:commentRangeStart w:id="589"/>
+      <w:commentRangeStart w:id="744"/>
       <w:r>
         <w:rPr>
           <w:rFonts w:ascii="Calibri Light" w:eastAsia="Times New Roman" w:hAnsi="Calibri Light" w:cs="Times New Roman"/>
@@ -11845,12 +13227,12 @@
         <w:lastRenderedPageBreak/>
         <w:t>Exploratory Analyses</w:t>
       </w:r>
-      <w:commentRangeEnd w:id="589"/>
+      <w:commentRangeEnd w:id="744"/>
       <w:r>
         <w:rPr>
           <w:rStyle w:val="CommentReference"/>
         </w:rPr>
-        <w:commentReference w:id="589"/>
+        <w:commentReference w:id="744"/>
       </w:r>
     </w:p>
     <w:p>
@@ -11861,7 +13243,7 @@
           <w:rFonts w:ascii="Calibri" w:eastAsia="Calibri" w:hAnsi="Calibri" w:cs="Times New Roman"/>
         </w:rPr>
       </w:pPr>
-      <w:commentRangeStart w:id="590"/>
+      <w:commentRangeStart w:id="745"/>
       <w:r>
         <w:rPr>
           <w:rFonts w:ascii="Calibri" w:eastAsia="Calibri" w:hAnsi="Calibri" w:cs="Times New Roman"/>
@@ -11892,14 +13274,14 @@
         </w:rPr>
         <w:t xml:space="preserve">. </w:t>
       </w:r>
-      <w:commentRangeEnd w:id="590"/>
+      <w:commentRangeEnd w:id="745"/>
       <w:r>
         <w:rPr>
           <w:rStyle w:val="CommentReference"/>
         </w:rPr>
-        <w:commentReference w:id="590"/>
-      </w:r>
-      <w:del w:id="591" w:author="Shaffer, Victoria" w:date="2025-03-21T16:07:00Z" w16du:dateUtc="2025-03-21T21:07:00Z">
+        <w:commentReference w:id="745"/>
+      </w:r>
+      <w:del w:id="746" w:author="Shaffer, Victoria" w:date="2025-03-21T16:07:00Z" w16du:dateUtc="2025-03-21T21:07:00Z">
         <w:r>
           <w:rPr>
             <w:rFonts w:ascii="Calibri" w:eastAsia="Calibri" w:hAnsi="Calibri" w:cs="Times New Roman"/>
@@ -11949,7 +13331,7 @@
         </w:rPr>
         <w:t xml:space="preserve">One additional exploratory analysis </w:t>
       </w:r>
-      <w:del w:id="592" w:author="Shaffer, Victoria" w:date="2025-03-21T16:07:00Z" w16du:dateUtc="2025-03-21T21:07:00Z">
+      <w:del w:id="747" w:author="Shaffer, Victoria" w:date="2025-03-21T16:07:00Z" w16du:dateUtc="2025-03-21T21:07:00Z">
         <w:r>
           <w:rPr>
             <w:rFonts w:ascii="Calibri" w:eastAsia="Calibri" w:hAnsi="Calibri" w:cs="Times New Roman"/>
@@ -11963,7 +13345,7 @@
         </w:rPr>
         <w:t xml:space="preserve">was to determine if the effects of </w:t>
       </w:r>
-      <w:del w:id="593" w:author="Shaffer, Victoria" w:date="2025-03-21T16:07:00Z" w16du:dateUtc="2025-03-21T21:07:00Z">
+      <w:del w:id="748" w:author="Shaffer, Victoria" w:date="2025-03-21T16:07:00Z" w16du:dateUtc="2025-03-21T21:07:00Z">
         <w:r>
           <w:rPr>
             <w:rFonts w:ascii="Calibri" w:eastAsia="Calibri" w:hAnsi="Calibri" w:cs="Times New Roman"/>
@@ -11971,7 +13353,7 @@
           <w:delText xml:space="preserve">our </w:delText>
         </w:r>
       </w:del>
-      <w:ins w:id="594" w:author="Shaffer, Victoria" w:date="2025-03-21T16:07:00Z" w16du:dateUtc="2025-03-21T21:07:00Z">
+      <w:ins w:id="749" w:author="Shaffer, Victoria" w:date="2025-03-21T16:07:00Z" w16du:dateUtc="2025-03-21T21:07:00Z">
         <w:r>
           <w:rPr>
             <w:rFonts w:ascii="Calibri" w:eastAsia="Calibri" w:hAnsi="Calibri" w:cs="Times New Roman"/>
@@ -11979,7 +13361,7 @@
           <w:t xml:space="preserve">the </w:t>
         </w:r>
       </w:ins>
-      <w:del w:id="595" w:author="Shaffer, Victoria" w:date="2025-03-21T16:07:00Z" w16du:dateUtc="2025-03-21T21:07:00Z">
+      <w:del w:id="750" w:author="Shaffer, Victoria" w:date="2025-03-21T16:07:00Z" w16du:dateUtc="2025-03-21T21:07:00Z">
         <w:r>
           <w:rPr>
             <w:rFonts w:ascii="Calibri" w:eastAsia="Calibri" w:hAnsi="Calibri" w:cs="Times New Roman"/>
@@ -11987,7 +13369,7 @@
           <w:delText xml:space="preserve">paired manipulations </w:delText>
         </w:r>
       </w:del>
-      <w:ins w:id="596" w:author="Shaffer, Victoria" w:date="2025-03-21T16:07:00Z" w16du:dateUtc="2025-03-21T21:07:00Z">
+      <w:ins w:id="751" w:author="Shaffer, Victoria" w:date="2025-03-21T16:07:00Z" w16du:dateUtc="2025-03-21T21:07:00Z">
         <w:r>
           <w:rPr>
             <w:rFonts w:ascii="Calibri" w:eastAsia="Calibri" w:hAnsi="Calibri" w:cs="Times New Roman"/>
@@ -12001,7 +13383,7 @@
         </w:rPr>
         <w:t xml:space="preserve">were </w:t>
       </w:r>
-      <w:del w:id="597" w:author="Shaffer, Victoria" w:date="2025-03-21T16:07:00Z" w16du:dateUtc="2025-03-21T21:07:00Z">
+      <w:del w:id="752" w:author="Shaffer, Victoria" w:date="2025-03-21T16:07:00Z" w16du:dateUtc="2025-03-21T21:07:00Z">
         <w:r>
           <w:rPr>
             <w:rFonts w:ascii="Calibri" w:eastAsia="Calibri" w:hAnsi="Calibri" w:cs="Times New Roman"/>
@@ -12009,7 +13391,7 @@
           <w:delText xml:space="preserve">affected by </w:delText>
         </w:r>
       </w:del>
-      <w:ins w:id="598" w:author="Shaffer, Victoria" w:date="2025-03-21T16:07:00Z" w16du:dateUtc="2025-03-21T21:07:00Z">
+      <w:ins w:id="753" w:author="Shaffer, Victoria" w:date="2025-03-21T16:07:00Z" w16du:dateUtc="2025-03-21T21:07:00Z">
         <w:r>
           <w:rPr>
             <w:rFonts w:ascii="Calibri" w:eastAsia="Calibri" w:hAnsi="Calibri" w:cs="Times New Roman"/>
@@ -12017,7 +13399,7 @@
           <w:t xml:space="preserve">related to </w:t>
         </w:r>
       </w:ins>
-      <w:del w:id="599" w:author="Shaffer, Victoria" w:date="2025-03-21T16:07:00Z" w16du:dateUtc="2025-03-21T21:07:00Z">
+      <w:del w:id="754" w:author="Shaffer, Victoria" w:date="2025-03-21T16:07:00Z" w16du:dateUtc="2025-03-21T21:07:00Z">
         <w:r>
           <w:rPr>
             <w:rFonts w:ascii="Calibri" w:eastAsia="Calibri" w:hAnsi="Calibri" w:cs="Times New Roman"/>
@@ -12031,7 +13413,7 @@
         </w:rPr>
         <w:t xml:space="preserve">initial level of support for </w:t>
       </w:r>
-      <w:ins w:id="600" w:author="Shaffer, Victoria" w:date="2025-03-21T16:07:00Z" w16du:dateUtc="2025-03-21T21:07:00Z">
+      <w:ins w:id="755" w:author="Shaffer, Victoria" w:date="2025-03-21T16:07:00Z" w16du:dateUtc="2025-03-21T21:07:00Z">
         <w:r>
           <w:rPr>
             <w:rFonts w:ascii="Calibri" w:eastAsia="Calibri" w:hAnsi="Calibri" w:cs="Times New Roman"/>
@@ -12039,7 +13421,7 @@
           <w:t xml:space="preserve">a </w:t>
         </w:r>
       </w:ins>
-      <w:del w:id="601" w:author="Shaffer, Victoria" w:date="2025-03-21T16:07:00Z" w16du:dateUtc="2025-03-21T21:07:00Z">
+      <w:del w:id="756" w:author="Shaffer, Victoria" w:date="2025-03-21T16:07:00Z" w16du:dateUtc="2025-03-21T21:07:00Z">
         <w:r>
           <w:rPr>
             <w:rFonts w:ascii="Calibri" w:eastAsia="Calibri" w:hAnsi="Calibri" w:cs="Times New Roman"/>
@@ -12053,7 +13435,7 @@
         </w:rPr>
         <w:t>topic</w:t>
       </w:r>
-      <w:del w:id="602" w:author="Shaffer, Victoria" w:date="2025-03-21T16:07:00Z" w16du:dateUtc="2025-03-21T21:07:00Z">
+      <w:del w:id="757" w:author="Shaffer, Victoria" w:date="2025-03-21T16:07:00Z" w16du:dateUtc="2025-03-21T21:07:00Z">
         <w:r>
           <w:rPr>
             <w:rFonts w:ascii="Calibri" w:eastAsia="Calibri" w:hAnsi="Calibri" w:cs="Times New Roman"/>
@@ -12103,7 +13485,7 @@
         </w:rPr>
         <w:t xml:space="preserve"> The table below indicates how many individuals were in each category, for each </w:t>
       </w:r>
-      <w:del w:id="603" w:author="Shaffer, Victoria" w:date="2025-03-21T16:08:00Z" w16du:dateUtc="2025-03-21T21:08:00Z">
+      <w:del w:id="758" w:author="Shaffer, Victoria" w:date="2025-03-21T16:08:00Z" w16du:dateUtc="2025-03-21T21:08:00Z">
         <w:r>
           <w:rPr>
             <w:rFonts w:ascii="Calibri" w:eastAsia="Calibri" w:hAnsi="Calibri" w:cs="Times New Roman"/>
@@ -12117,7 +13499,7 @@
         </w:rPr>
         <w:t>topic</w:t>
       </w:r>
-      <w:del w:id="604" w:author="Shaffer, Victoria" w:date="2025-03-21T16:08:00Z" w16du:dateUtc="2025-03-21T21:08:00Z">
+      <w:del w:id="759" w:author="Shaffer, Victoria" w:date="2025-03-21T16:08:00Z" w16du:dateUtc="2025-03-21T21:08:00Z">
         <w:r>
           <w:rPr>
             <w:rFonts w:ascii="Calibri" w:eastAsia="Calibri" w:hAnsi="Calibri" w:cs="Times New Roman"/>
@@ -12489,12 +13871,12 @@
         <w:spacing w:after="100" w:afterAutospacing="1" w:line="480" w:lineRule="auto"/>
         <w:ind w:firstLine="720"/>
         <w:rPr>
-          <w:moveFrom w:id="605" w:author="Shaffer, Victoria" w:date="2025-03-21T16:08:00Z" w16du:dateUtc="2025-03-21T21:08:00Z"/>
+          <w:moveFrom w:id="760" w:author="Shaffer, Victoria" w:date="2025-03-21T16:08:00Z" w16du:dateUtc="2025-03-21T21:08:00Z"/>
           <w:rFonts w:ascii="Calibri" w:eastAsia="Calibri" w:hAnsi="Calibri" w:cs="Times New Roman"/>
         </w:rPr>
       </w:pPr>
-      <w:moveFromRangeStart w:id="606" w:author="Shaffer, Victoria" w:date="2025-03-21T16:08:00Z" w:name="move193465730"/>
-      <w:moveFrom w:id="607" w:author="Shaffer, Victoria" w:date="2025-03-21T16:08:00Z" w16du:dateUtc="2025-03-21T21:08:00Z">
+      <w:moveFromRangeStart w:id="761" w:author="Shaffer, Victoria" w:date="2025-03-21T16:08:00Z" w:name="move193465730"/>
+      <w:moveFrom w:id="762" w:author="Shaffer, Victoria" w:date="2025-03-21T16:08:00Z" w16du:dateUtc="2025-03-21T21:08:00Z">
         <w:r>
           <w:rPr>
             <w:rFonts w:ascii="Calibri" w:eastAsia="Calibri" w:hAnsi="Calibri" w:cs="Times New Roman"/>
@@ -12557,11 +13939,11 @@
         <w:spacing w:after="100" w:afterAutospacing="1" w:line="480" w:lineRule="auto"/>
         <w:ind w:firstLine="720"/>
         <w:rPr>
-          <w:moveFrom w:id="608" w:author="Shaffer, Victoria" w:date="2025-03-21T16:08:00Z" w16du:dateUtc="2025-03-21T21:08:00Z"/>
+          <w:moveFrom w:id="763" w:author="Shaffer, Victoria" w:date="2025-03-21T16:08:00Z" w16du:dateUtc="2025-03-21T21:08:00Z"/>
           <w:rFonts w:ascii="Calibri" w:eastAsia="Calibri" w:hAnsi="Calibri" w:cs="Times New Roman"/>
         </w:rPr>
       </w:pPr>
-      <w:moveFrom w:id="609" w:author="Shaffer, Victoria" w:date="2025-03-21T16:08:00Z" w16du:dateUtc="2025-03-21T21:08:00Z">
+      <w:moveFrom w:id="764" w:author="Shaffer, Victoria" w:date="2025-03-21T16:08:00Z" w16du:dateUtc="2025-03-21T21:08:00Z">
         <w:r>
           <w:t>Our</w:t>
         </w:r>
@@ -12687,13 +14069,13 @@
         <w:spacing w:after="100" w:afterAutospacing="1" w:line="480" w:lineRule="auto"/>
         <w:ind w:firstLine="720"/>
         <w:rPr>
-          <w:moveFrom w:id="610" w:author="Shaffer, Victoria" w:date="2025-03-21T16:12:00Z" w16du:dateUtc="2025-03-21T21:12:00Z"/>
+          <w:moveFrom w:id="765" w:author="Shaffer, Victoria" w:date="2025-03-21T16:12:00Z" w16du:dateUtc="2025-03-21T21:12:00Z"/>
           <w:rFonts w:ascii="Calibri" w:eastAsia="Calibri" w:hAnsi="Calibri" w:cs="Times New Roman"/>
         </w:rPr>
       </w:pPr>
-      <w:moveFromRangeStart w:id="611" w:author="Shaffer, Victoria" w:date="2025-03-21T16:12:00Z" w:name="move193465987"/>
-      <w:moveFromRangeEnd w:id="606"/>
-      <w:moveFrom w:id="612" w:author="Shaffer, Victoria" w:date="2025-03-21T16:12:00Z" w16du:dateUtc="2025-03-21T21:12:00Z">
+      <w:moveFromRangeStart w:id="766" w:author="Shaffer, Victoria" w:date="2025-03-21T16:12:00Z" w:name="move193465987"/>
+      <w:moveFromRangeEnd w:id="761"/>
+      <w:moveFrom w:id="767" w:author="Shaffer, Victoria" w:date="2025-03-21T16:12:00Z" w16du:dateUtc="2025-03-21T21:12:00Z">
         <w:r>
           <w:rPr>
             <w:rFonts w:ascii="Calibri" w:eastAsia="Calibri" w:hAnsi="Calibri" w:cs="Times New Roman"/>
@@ -12755,11 +14137,11 @@
         <w:spacing w:after="100" w:afterAutospacing="1" w:line="480" w:lineRule="auto"/>
         <w:ind w:firstLine="720"/>
         <w:rPr>
-          <w:moveFrom w:id="613" w:author="Shaffer, Victoria" w:date="2025-03-21T16:12:00Z" w16du:dateUtc="2025-03-21T21:12:00Z"/>
+          <w:moveFrom w:id="768" w:author="Shaffer, Victoria" w:date="2025-03-21T16:12:00Z" w16du:dateUtc="2025-03-21T21:12:00Z"/>
           <w:rFonts w:ascii="Calibri" w:eastAsia="Calibri" w:hAnsi="Calibri" w:cs="Times New Roman"/>
         </w:rPr>
       </w:pPr>
-      <w:moveFrom w:id="614" w:author="Shaffer, Victoria" w:date="2025-03-21T16:12:00Z" w16du:dateUtc="2025-03-21T21:12:00Z">
+      <w:moveFrom w:id="769" w:author="Shaffer, Victoria" w:date="2025-03-21T16:12:00Z" w16du:dateUtc="2025-03-21T21:12:00Z">
         <w:r>
           <w:t xml:space="preserve">Our </w:t>
         </w:r>
@@ -12906,17 +14288,17 @@
         </w:r>
       </w:moveFrom>
     </w:p>
-    <w:moveFromRangeEnd w:id="611"/>
+    <w:moveFromRangeEnd w:id="766"/>
     <w:p>
       <w:pPr>
         <w:spacing w:after="100" w:afterAutospacing="1" w:line="480" w:lineRule="auto"/>
         <w:ind w:firstLine="720"/>
         <w:rPr>
-          <w:del w:id="615" w:author="Shaffer, Victoria" w:date="2025-03-21T16:15:00Z" w16du:dateUtc="2025-03-21T21:15:00Z"/>
+          <w:del w:id="770" w:author="Shaffer, Victoria" w:date="2025-03-21T16:15:00Z" w16du:dateUtc="2025-03-21T21:15:00Z"/>
           <w:rFonts w:ascii="Calibri" w:eastAsia="Calibri" w:hAnsi="Calibri" w:cs="Times New Roman"/>
         </w:rPr>
       </w:pPr>
-      <w:del w:id="616" w:author="Shaffer, Victoria" w:date="2025-03-21T16:15:00Z" w16du:dateUtc="2025-03-21T21:15:00Z">
+      <w:del w:id="771" w:author="Shaffer, Victoria" w:date="2025-03-21T16:15:00Z" w16du:dateUtc="2025-03-21T21:15:00Z">
         <w:r>
           <w:rPr>
             <w:rFonts w:ascii="Calibri" w:eastAsia="Calibri" w:hAnsi="Calibri" w:cs="Times New Roman"/>
@@ -12978,11 +14360,11 @@
         <w:spacing w:after="100" w:afterAutospacing="1" w:line="480" w:lineRule="auto"/>
         <w:ind w:firstLine="720"/>
         <w:rPr>
-          <w:del w:id="617" w:author="Shaffer, Victoria" w:date="2025-03-21T16:15:00Z" w16du:dateUtc="2025-03-21T21:15:00Z"/>
+          <w:del w:id="772" w:author="Shaffer, Victoria" w:date="2025-03-21T16:15:00Z" w16du:dateUtc="2025-03-21T21:15:00Z"/>
           <w:rFonts w:ascii="Calibri" w:eastAsia="Calibri" w:hAnsi="Calibri" w:cs="Times New Roman"/>
         </w:rPr>
       </w:pPr>
-      <w:del w:id="618" w:author="Shaffer, Victoria" w:date="2025-03-21T16:15:00Z" w16du:dateUtc="2025-03-21T21:15:00Z">
+      <w:del w:id="773" w:author="Shaffer, Victoria" w:date="2025-03-21T16:15:00Z" w16du:dateUtc="2025-03-21T21:15:00Z">
         <w:r>
           <w:rPr>
             <w:szCs w:val="24"/>
@@ -13336,7 +14718,7 @@
         </w:rPr>
         <w:t xml:space="preserve"> </w:t>
       </w:r>
-      <w:bookmarkStart w:id="619" w:name="_Toc190088150"/>
+      <w:bookmarkStart w:id="774" w:name="_Toc190088150"/>
       <w:r>
         <w:rPr>
           <w:rFonts w:ascii="Calibri" w:eastAsia="Calibri" w:hAnsi="Calibri" w:cs="Times New Roman"/>
@@ -13628,7 +15010,7 @@
         <w:lastRenderedPageBreak/>
         <w:t>Discussion</w:t>
       </w:r>
-      <w:bookmarkEnd w:id="619"/>
+      <w:bookmarkEnd w:id="774"/>
     </w:p>
     <w:p>
       <w:pPr>
@@ -13750,7 +15132,7 @@
         <w:spacing w:after="100" w:afterAutospacing="1" w:line="480" w:lineRule="auto"/>
         <w:ind w:firstLine="720"/>
         <w:rPr>
-          <w:ins w:id="620" w:author="Duan, Sean (MU-Student)" w:date="2025-03-27T10:07:00Z" w16du:dateUtc="2025-03-27T15:07:00Z"/>
+          <w:ins w:id="775" w:author="Duan, Sean (MU-Student)" w:date="2025-03-27T10:07:00Z" w16du:dateUtc="2025-03-27T15:07:00Z"/>
           <w:rFonts w:ascii="Calibri" w:eastAsia="Calibri" w:hAnsi="Calibri" w:cs="Times New Roman"/>
           <w:szCs w:val="24"/>
         </w:rPr>
@@ -13812,7 +15194,7 @@
         </w:rPr>
         <w:t xml:space="preserve"> In </w:t>
       </w:r>
-      <w:del w:id="621" w:author="Shaffer, Victoria" w:date="2025-03-21T11:20:00Z" w16du:dateUtc="2025-03-21T16:20:00Z">
+      <w:del w:id="776" w:author="Shaffer, Victoria" w:date="2025-03-21T11:20:00Z" w16du:dateUtc="2025-03-21T16:20:00Z">
         <w:r>
           <w:rPr>
             <w:rFonts w:ascii="Calibri" w:eastAsia="Calibri" w:hAnsi="Calibri" w:cs="Times New Roman"/>
@@ -13821,7 +15203,7 @@
           <w:delText>comparisoin</w:delText>
         </w:r>
       </w:del>
-      <w:ins w:id="622" w:author="Shaffer, Victoria" w:date="2025-03-21T11:20:00Z" w16du:dateUtc="2025-03-21T16:20:00Z">
+      <w:ins w:id="777" w:author="Shaffer, Victoria" w:date="2025-03-21T11:20:00Z" w16du:dateUtc="2025-03-21T16:20:00Z">
         <w:r>
           <w:rPr>
             <w:rFonts w:ascii="Calibri" w:eastAsia="Calibri" w:hAnsi="Calibri" w:cs="Times New Roman"/>
@@ -13883,7 +15265,7 @@
     <w:p>
       <w:pPr>
         <w:rPr>
-          <w:ins w:id="623" w:author="Duan, Sean (MU-Student)" w:date="2025-03-27T10:07:00Z" w16du:dateUtc="2025-03-27T15:07:00Z"/>
+          <w:ins w:id="778" w:author="Duan, Sean (MU-Student)" w:date="2025-03-27T10:07:00Z" w16du:dateUtc="2025-03-27T15:07:00Z"/>
           <w:rFonts w:ascii="Calibri Light" w:eastAsia="Times New Roman" w:hAnsi="Calibri Light" w:cs="Times New Roman"/>
           <w:b/>
           <w:i/>
@@ -13892,7 +15274,7 @@
           <w:szCs w:val="24"/>
         </w:rPr>
       </w:pPr>
-      <w:ins w:id="624" w:author="Duan, Sean (MU-Student)" w:date="2025-03-27T10:07:00Z" w16du:dateUtc="2025-03-27T15:07:00Z">
+      <w:ins w:id="779" w:author="Duan, Sean (MU-Student)" w:date="2025-03-27T10:07:00Z" w16du:dateUtc="2025-03-27T15:07:00Z">
         <w:r>
           <w:rPr>
             <w:rFonts w:ascii="Calibri" w:eastAsia="Calibri" w:hAnsi="Calibri" w:cs="Times New Roman"/>
@@ -13917,12 +15299,12 @@
     <w:p>
       <w:pPr>
         <w:rPr>
-          <w:ins w:id="625" w:author="Duan, Sean (MU-Student)" w:date="2025-03-27T10:07:00Z" w16du:dateUtc="2025-03-27T15:07:00Z"/>
-          <w:rFonts w:ascii="Calibri" w:eastAsia="Calibri" w:hAnsi="Calibri" w:cs="Times New Roman"/>
-          <w:szCs w:val="24"/>
-          <w:rPrChange w:id="626" w:author="Duan, Sean (MU-Student)" w:date="2025-03-27T10:07:00Z" w16du:dateUtc="2025-03-27T15:07:00Z">
+          <w:ins w:id="780" w:author="Duan, Sean (MU-Student)" w:date="2025-03-27T10:07:00Z" w16du:dateUtc="2025-03-27T15:07:00Z"/>
+          <w:rFonts w:ascii="Calibri" w:eastAsia="Calibri" w:hAnsi="Calibri" w:cs="Times New Roman"/>
+          <w:szCs w:val="24"/>
+          <w:rPrChange w:id="781" w:author="Duan, Sean (MU-Student)" w:date="2025-03-27T10:07:00Z" w16du:dateUtc="2025-03-27T15:07:00Z">
             <w:rPr>
-              <w:ins w:id="627" w:author="Duan, Sean (MU-Student)" w:date="2025-03-27T10:07:00Z" w16du:dateUtc="2025-03-27T15:07:00Z"/>
+              <w:ins w:id="782" w:author="Duan, Sean (MU-Student)" w:date="2025-03-27T10:07:00Z" w16du:dateUtc="2025-03-27T15:07:00Z"/>
               <w:rFonts w:ascii="Calibri Light" w:eastAsia="Times New Roman" w:hAnsi="Calibri Light" w:cs="Times New Roman"/>
               <w:b/>
               <w:i/>
@@ -13932,7 +15314,7 @@
             </w:rPr>
           </w:rPrChange>
         </w:rPr>
-        <w:pPrChange w:id="628" w:author="Duan, Sean (MU-Student)" w:date="2025-03-27T10:07:00Z" w16du:dateUtc="2025-03-27T15:07:00Z">
+        <w:pPrChange w:id="783" w:author="Duan, Sean (MU-Student)" w:date="2025-03-27T10:07:00Z" w16du:dateUtc="2025-03-27T15:07:00Z">
           <w:pPr>
             <w:spacing w:after="100" w:afterAutospacing="1" w:line="480" w:lineRule="auto"/>
           </w:pPr>
@@ -13944,19 +15326,19 @@
         <w:spacing w:after="100" w:afterAutospacing="1" w:line="480" w:lineRule="auto"/>
         <w:ind w:firstLine="720"/>
         <w:rPr>
-          <w:ins w:id="629" w:author="Duan, Sean (MU-Student)" w:date="2025-03-27T10:07:00Z" w16du:dateUtc="2025-03-27T15:07:00Z"/>
+          <w:ins w:id="784" w:author="Duan, Sean (MU-Student)" w:date="2025-03-27T10:07:00Z" w16du:dateUtc="2025-03-27T15:07:00Z"/>
           <w:rFonts w:ascii="Calibri" w:eastAsia="Calibri" w:hAnsi="Calibri" w:cs="Calibri"/>
         </w:rPr>
       </w:pPr>
-      <w:ins w:id="630" w:author="Duan, Sean (MU-Student)" w:date="2025-03-27T10:07:00Z" w16du:dateUtc="2025-03-27T15:07:00Z">
+      <w:ins w:id="785" w:author="Duan, Sean (MU-Student)" w:date="2025-03-27T10:07:00Z" w16du:dateUtc="2025-03-27T15:07:00Z">
         <w:r>
           <w:rPr>
             <w:rFonts w:ascii="Calibri" w:hAnsi="Calibri" w:cs="Calibri"/>
           </w:rPr>
           <w:t xml:space="preserve">Before examining the hypotheses, we examined whether participants differed in openness to belief change on the three topics. </w:t>
         </w:r>
-        <w:commentRangeStart w:id="631"/>
-        <w:commentRangeStart w:id="632"/>
+        <w:commentRangeStart w:id="786"/>
+        <w:commentRangeStart w:id="787"/>
         <w:r>
           <w:rPr>
             <w:rFonts w:ascii="Calibri" w:hAnsi="Calibri" w:cs="Calibri"/>
@@ -13997,20 +15379,20 @@
           </w:rPr>
           <w:t xml:space="preserve"> &lt; .001). A post hoc Tukey test showed that all three of our topics had significant differences in baseline openness to belief change at p &lt; .05. Compared to our exploratory analysis from Study 2, we replicated the result that support for UHC is seen as significantly more open to belief change than the topic of capital punishment. Additionally, we see significant differences for openness to belief change regarding AI in the workplace, which we did not see for our other two topics in Study 2 (climate change and exercise).</w:t>
         </w:r>
-        <w:commentRangeEnd w:id="631"/>
+        <w:commentRangeEnd w:id="786"/>
         <w:r>
           <w:rPr>
             <w:rStyle w:val="CommentReference"/>
             <w:rFonts w:ascii="Calibri" w:hAnsi="Calibri" w:cs="Calibri"/>
           </w:rPr>
-          <w:commentReference w:id="631"/>
-        </w:r>
-        <w:commentRangeEnd w:id="632"/>
+          <w:commentReference w:id="786"/>
+        </w:r>
+        <w:commentRangeEnd w:id="787"/>
         <w:r>
           <w:rPr>
             <w:rStyle w:val="CommentReference"/>
           </w:rPr>
-          <w:commentReference w:id="632"/>
+          <w:commentReference w:id="787"/>
         </w:r>
       </w:ins>
     </w:p>
@@ -14019,11 +15401,11 @@
         <w:spacing w:after="100" w:afterAutospacing="1" w:line="480" w:lineRule="auto"/>
         <w:ind w:firstLine="720"/>
         <w:rPr>
-          <w:ins w:id="633" w:author="Duan, Sean (MU-Student)" w:date="2025-03-27T10:07:00Z" w16du:dateUtc="2025-03-27T15:07:00Z"/>
+          <w:ins w:id="788" w:author="Duan, Sean (MU-Student)" w:date="2025-03-27T10:07:00Z" w16du:dateUtc="2025-03-27T15:07:00Z"/>
           <w:rFonts w:ascii="Calibri" w:eastAsia="Calibri" w:hAnsi="Calibri" w:cs="Times New Roman"/>
         </w:rPr>
       </w:pPr>
-      <w:ins w:id="634" w:author="Duan, Sean (MU-Student)" w:date="2025-03-27T10:07:00Z" w16du:dateUtc="2025-03-27T15:07:00Z">
+      <w:ins w:id="789" w:author="Duan, Sean (MU-Student)" w:date="2025-03-27T10:07:00Z" w16du:dateUtc="2025-03-27T15:07:00Z">
         <w:r>
           <w:rPr>
             <w:rFonts w:ascii="Calibri" w:eastAsia="Calibri" w:hAnsi="Calibri" w:cs="Times New Roman"/>
@@ -14124,7 +15506,7 @@
           </w:rPr>
           <w:t xml:space="preserve"> &lt; .001</w:t>
         </w:r>
-        <w:commentRangeStart w:id="635"/>
+        <w:commentRangeStart w:id="790"/>
         <w:r>
           <w:rPr>
             <w:rFonts w:ascii="Calibri" w:eastAsia="Calibri" w:hAnsi="Calibri" w:cs="Times New Roman"/>
@@ -14187,12 +15569,12 @@
           </w:rPr>
           <w:t xml:space="preserve"> expectations, our study sample self-reported the greatest familiarity with the topic of AI in the workplace, less familiarity with capital punishment, and even less with UHC. Qualitatively, the mean score for AI familiarity falls firmly in the range of ‘moderately’ familiar, which is unexpected, given the relative novelty of the field of AI as a whole (as compared to universal health care, or capital punishment, which has been in existence for decades).</w:t>
         </w:r>
-        <w:commentRangeEnd w:id="635"/>
+        <w:commentRangeEnd w:id="790"/>
         <w:r>
           <w:rPr>
             <w:rStyle w:val="CommentReference"/>
           </w:rPr>
-          <w:commentReference w:id="635"/>
+          <w:commentReference w:id="790"/>
         </w:r>
       </w:ins>
     </w:p>
@@ -14205,7 +15587,7 @@
           <w:szCs w:val="24"/>
         </w:rPr>
       </w:pPr>
-      <w:ins w:id="636" w:author="Duan, Sean (MU-Student)" w:date="2025-03-27T10:10:00Z" w16du:dateUtc="2025-03-27T15:10:00Z">
+      <w:ins w:id="791" w:author="Duan, Sean (MU-Student)" w:date="2025-03-27T10:10:00Z" w16du:dateUtc="2025-03-27T15:10:00Z">
         <w:r>
           <w:rPr>
             <w:noProof/>
@@ -14478,7 +15860,7 @@
       </w:r>
     </w:p>
   </w:comment>
-  <w:comment w:id="574" w:author="Shaffer, Victoria" w:date="2025-03-21T11:08:00Z" w:initials="VS">
+  <w:comment w:id="725" w:author="Shaffer, Victoria" w:date="2025-03-21T11:08:00Z" w:initials="VS">
     <w:p>
       <w:r>
         <w:rPr>
@@ -14505,7 +15887,7 @@
       </w:r>
     </w:p>
   </w:comment>
-  <w:comment w:id="575" w:author="Shaffer, Victoria" w:date="2025-03-21T11:10:00Z" w:initials="VS">
+  <w:comment w:id="727" w:author="Shaffer, Victoria" w:date="2025-03-21T11:10:00Z" w:initials="VS">
     <w:p>
       <w:r>
         <w:rPr>
@@ -14523,7 +15905,7 @@
       </w:r>
     </w:p>
   </w:comment>
-  <w:comment w:id="576" w:author="Shaffer, Victoria" w:date="2025-03-21T11:11:00Z" w:initials="VS">
+  <w:comment w:id="728" w:author="Shaffer, Victoria" w:date="2025-03-21T11:11:00Z" w:initials="VS">
     <w:p>
       <w:r>
         <w:rPr>
@@ -14540,7 +15922,7 @@
       </w:r>
     </w:p>
   </w:comment>
-  <w:comment w:id="577" w:author="Shaffer, Victoria" w:date="2025-03-21T11:16:00Z" w:initials="VS">
+  <w:comment w:id="729" w:author="Shaffer, Victoria" w:date="2025-03-21T11:16:00Z" w:initials="VS">
     <w:p>
       <w:r>
         <w:rPr>
@@ -14557,7 +15939,7 @@
       </w:r>
     </w:p>
   </w:comment>
-  <w:comment w:id="578" w:author="Shaffer, Victoria" w:date="2025-03-21T11:13:00Z" w:initials="VS">
+  <w:comment w:id="731" w:author="Shaffer, Victoria" w:date="2025-03-21T11:13:00Z" w:initials="VS">
     <w:p>
       <w:r>
         <w:rPr>
@@ -14575,7 +15957,7 @@
       </w:r>
     </w:p>
   </w:comment>
-  <w:comment w:id="584" w:author="Shaffer, Victoria" w:date="2025-03-21T11:05:00Z" w:initials="VS">
+  <w:comment w:id="739" w:author="Shaffer, Victoria" w:date="2025-03-21T11:05:00Z" w:initials="VS">
     <w:p>
       <w:r>
         <w:rPr>
@@ -14593,7 +15975,7 @@
       </w:r>
     </w:p>
   </w:comment>
-  <w:comment w:id="580" w:author="Shaffer, Victoria" w:date="2025-03-21T11:15:00Z" w:initials="VS">
+  <w:comment w:id="735" w:author="Shaffer, Victoria" w:date="2025-03-21T11:15:00Z" w:initials="VS">
     <w:p>
       <w:r>
         <w:rPr>
@@ -14611,7 +15993,7 @@
       </w:r>
     </w:p>
   </w:comment>
-  <w:comment w:id="589" w:author="Shaffer, Victoria" w:date="2025-03-21T16:16:00Z" w:initials="SVA">
+  <w:comment w:id="744" w:author="Shaffer, Victoria" w:date="2025-03-21T16:16:00Z" w:initials="SVA">
     <w:p>
       <w:r>
         <w:rPr>
@@ -14630,7 +16012,7 @@
     </w:p>
     <w:p/>
   </w:comment>
-  <w:comment w:id="590" w:author="Shaffer, Victoria" w:date="2025-03-21T16:05:00Z" w:initials="SVA">
+  <w:comment w:id="745" w:author="Shaffer, Victoria" w:date="2025-03-21T16:05:00Z" w:initials="SVA">
     <w:p>
       <w:r>
         <w:rPr>
@@ -14647,7 +16029,7 @@
       </w:r>
     </w:p>
   </w:comment>
-  <w:comment w:id="631" w:author="Shaffer, Victoria" w:date="2025-03-21T16:12:00Z" w:initials="SVA">
+  <w:comment w:id="786" w:author="Shaffer, Victoria" w:date="2025-03-21T16:12:00Z" w:initials="SVA">
     <w:p>
       <w:r>
         <w:rPr>
@@ -14665,7 +16047,7 @@
       </w:r>
     </w:p>
   </w:comment>
-  <w:comment w:id="632" w:author="Duan, Sean (MU-Student)" w:date="2025-03-27T10:06:00Z" w:initials="SD">
+  <w:comment w:id="787" w:author="Duan, Sean (MU-Student)" w:date="2025-03-27T10:06:00Z" w:initials="SD">
     <w:p>
       <w:pPr>
         <w:pStyle w:val="CommentText"/>
@@ -14681,7 +16063,7 @@
       </w:r>
     </w:p>
   </w:comment>
-  <w:comment w:id="635" w:author="Shaffer, Victoria" w:date="2025-03-21T16:15:00Z" w:initials="SVA">
+  <w:comment w:id="790" w:author="Shaffer, Victoria" w:date="2025-03-21T16:15:00Z" w:initials="SVA">
     <w:p>
       <w:r>
         <w:rPr>
@@ -15422,7 +16804,6 @@
   <w:style w:type="character" w:default="1" w:styleId="DefaultParagraphFont">
     <w:name w:val="Default Paragraph Font"/>
     <w:uiPriority w:val="1"/>
-    <w:semiHidden/>
     <w:unhideWhenUsed/>
   </w:style>
   <w:style w:type="table" w:default="1" w:styleId="TableNormal">

</xml_diff>